<commit_message>
Res - Doc - SAP GUI Admin - SAP Logon Config
</commit_message>
<xml_diff>
--- a/04_Resources/01_Documentation/SAP GUI Administration.docx
+++ b/04_Resources/01_Documentation/SAP GUI Administration.docx
@@ -172,23 +172,7 @@
           <w:color w:val="000000" w:themeColor="text1"/>
           <w:lang w:val="en-US"/>
         </w:rPr>
-        <w:t xml:space="preserve">Windows </w:t>
-      </w:r>
-      <w:r>
-        <w:rPr>
-          <w:rFonts w:ascii="Arial" w:hAnsi="Arial" w:cs="Arial"/>
-          <w:color w:val="000000" w:themeColor="text1"/>
-          <w:lang w:val="en-US"/>
-        </w:rPr>
-        <w:t>cung cấp các thư mục chuyên dụng trong đó các ứng dụng có thể lưu trữ dữ liệu</w:t>
-      </w:r>
-      <w:r>
-        <w:rPr>
-          <w:rFonts w:ascii="Arial" w:hAnsi="Arial" w:cs="Arial"/>
-          <w:color w:val="000000" w:themeColor="text1"/>
-          <w:lang w:val="en-US"/>
-        </w:rPr>
-        <w:t xml:space="preserve"> của chúng như các file config, tempt,… Có 3 loại thư mục ứng </w:t>
+        <w:t xml:space="preserve">Windows cung cấp các thư mục chuyên dụng trong đó các ứng dụng có thể lưu trữ dữ liệu của chúng như các file config, tempt,… Có 3 loại thư mục ứng </w:t>
       </w:r>
       <w:r>
         <w:rPr>
@@ -310,8 +294,530 @@
           <w:lang w:val="en-US"/>
         </w:rPr>
         <w:tab/>
-      </w:r>
-      <w:r>
+        <w:t>Roaming User Application Directory</w:t>
+      </w:r>
+    </w:p>
+    <w:p>
+      <w:pPr>
+        <w:spacing w:line="360" w:lineRule="auto"/>
+        <w:rPr>
+          <w:rFonts w:ascii="Arial" w:hAnsi="Arial" w:cs="Arial"/>
+          <w:color w:val="000000" w:themeColor="text1"/>
+          <w:lang w:val="en-US"/>
+        </w:rPr>
+      </w:pPr>
+      <w:r>
+        <w:rPr>
+          <w:rFonts w:ascii="Arial" w:hAnsi="Arial" w:cs="Arial"/>
+          <w:color w:val="000000" w:themeColor="text1"/>
+          <w:lang w:val="en-US"/>
+        </w:rPr>
+        <w:t>C</w:t>
+      </w:r>
+      <w:r>
+        <w:rPr>
+          <w:rFonts w:ascii="Arial" w:hAnsi="Arial" w:cs="Arial"/>
+          <w:color w:val="000000" w:themeColor="text1"/>
+        </w:rPr>
+        <w:t>ác vị trí lưu trữ các tệp cấu hình và dữ liệu liên quan đến SAP GUI (Giao diện người dùng SAP) trong thư mục dữ liệu ứng dụng di động của người dùng (roaming user application directory) trên Windows</w:t>
+      </w:r>
+      <w:r>
+        <w:rPr>
+          <w:rFonts w:ascii="Arial" w:hAnsi="Arial" w:cs="Arial"/>
+          <w:color w:val="000000" w:themeColor="text1"/>
+          <w:lang w:val="en-US"/>
+        </w:rPr>
+        <w:t>:</w:t>
+      </w:r>
+    </w:p>
+    <w:p>
+      <w:pPr>
+        <w:numPr>
+          <w:ilvl w:val="0"/>
+          <w:numId w:val="4"/>
+        </w:numPr>
+        <w:spacing w:line="360" w:lineRule="auto"/>
+        <w:rPr>
+          <w:rFonts w:ascii="Arial" w:hAnsi="Arial" w:cs="Arial"/>
+          <w:b/>
+          <w:bCs/>
+          <w:color w:val="000000" w:themeColor="text1"/>
+        </w:rPr>
+      </w:pPr>
+      <w:r>
+        <w:rPr>
+          <w:rFonts w:ascii="Arial" w:hAnsi="Arial" w:cs="Arial"/>
+          <w:b/>
+          <w:bCs/>
+          <w:color w:val="000000" w:themeColor="text1"/>
+        </w:rPr>
+        <w:t>SAPUILandscape.xml:</w:t>
+      </w:r>
+    </w:p>
+    <w:p>
+      <w:pPr>
+        <w:numPr>
+          <w:ilvl w:val="1"/>
+          <w:numId w:val="2"/>
+        </w:numPr>
+        <w:spacing w:line="360" w:lineRule="auto"/>
+        <w:rPr>
+          <w:rFonts w:ascii="Arial" w:hAnsi="Arial" w:cs="Arial"/>
+          <w:color w:val="000000" w:themeColor="text1"/>
+        </w:rPr>
+      </w:pPr>
+      <w:r>
+        <w:rPr>
+          <w:rFonts w:ascii="Arial" w:hAnsi="Arial" w:cs="Arial"/>
+          <w:color w:val="000000" w:themeColor="text1"/>
+        </w:rPr>
+        <w:t>Đường dẫn: %APPDATA%\SAP\Common</w:t>
+      </w:r>
+    </w:p>
+    <w:p>
+      <w:pPr>
+        <w:numPr>
+          <w:ilvl w:val="1"/>
+          <w:numId w:val="2"/>
+        </w:numPr>
+        <w:spacing w:line="360" w:lineRule="auto"/>
+        <w:rPr>
+          <w:rFonts w:ascii="Arial" w:hAnsi="Arial" w:cs="Arial"/>
+          <w:color w:val="000000" w:themeColor="text1"/>
+        </w:rPr>
+      </w:pPr>
+      <w:r>
+        <w:rPr>
+          <w:rFonts w:ascii="Arial" w:hAnsi="Arial" w:cs="Arial"/>
+          <w:color w:val="000000" w:themeColor="text1"/>
+        </w:rPr>
+        <w:t>Ý nghĩa: Đây là tệp cấu hình chính cho SAP Logon, chứa thông tin về các hệ thống SAP và các cấu hình liên quan đến việc kết nối.</w:t>
+      </w:r>
+    </w:p>
+    <w:p>
+      <w:pPr>
+        <w:numPr>
+          <w:ilvl w:val="0"/>
+          <w:numId w:val="4"/>
+        </w:numPr>
+        <w:spacing w:line="360" w:lineRule="auto"/>
+        <w:rPr>
+          <w:rFonts w:ascii="Arial" w:hAnsi="Arial" w:cs="Arial"/>
+          <w:b/>
+          <w:bCs/>
+          <w:color w:val="000000" w:themeColor="text1"/>
+        </w:rPr>
+      </w:pPr>
+      <w:r>
+        <w:rPr>
+          <w:rFonts w:ascii="Arial" w:hAnsi="Arial" w:cs="Arial"/>
+          <w:b/>
+          <w:bCs/>
+          <w:color w:val="000000" w:themeColor="text1"/>
+        </w:rPr>
+        <w:t>Input History database:</w:t>
+      </w:r>
+    </w:p>
+    <w:p>
+      <w:pPr>
+        <w:numPr>
+          <w:ilvl w:val="1"/>
+          <w:numId w:val="2"/>
+        </w:numPr>
+        <w:spacing w:line="360" w:lineRule="auto"/>
+        <w:rPr>
+          <w:rFonts w:ascii="Arial" w:hAnsi="Arial" w:cs="Arial"/>
+          <w:color w:val="000000" w:themeColor="text1"/>
+        </w:rPr>
+      </w:pPr>
+      <w:r>
+        <w:rPr>
+          <w:rFonts w:ascii="Arial" w:hAnsi="Arial" w:cs="Arial"/>
+          <w:color w:val="000000" w:themeColor="text1"/>
+        </w:rPr>
+        <w:t>Thư mục: History</w:t>
+      </w:r>
+    </w:p>
+    <w:p>
+      <w:pPr>
+        <w:numPr>
+          <w:ilvl w:val="1"/>
+          <w:numId w:val="2"/>
+        </w:numPr>
+        <w:spacing w:line="360" w:lineRule="auto"/>
+        <w:rPr>
+          <w:rFonts w:ascii="Arial" w:hAnsi="Arial" w:cs="Arial"/>
+          <w:color w:val="000000" w:themeColor="text1"/>
+        </w:rPr>
+      </w:pPr>
+      <w:r>
+        <w:rPr>
+          <w:rFonts w:ascii="Arial" w:hAnsi="Arial" w:cs="Arial"/>
+          <w:color w:val="000000" w:themeColor="text1"/>
+        </w:rPr>
+        <w:t>Đường dẫn: %APPDATA%\SAP\SAP GUI\History</w:t>
+      </w:r>
+    </w:p>
+    <w:p>
+      <w:pPr>
+        <w:numPr>
+          <w:ilvl w:val="1"/>
+          <w:numId w:val="2"/>
+        </w:numPr>
+        <w:spacing w:line="360" w:lineRule="auto"/>
+        <w:rPr>
+          <w:rFonts w:ascii="Arial" w:hAnsi="Arial" w:cs="Arial"/>
+          <w:color w:val="000000" w:themeColor="text1"/>
+        </w:rPr>
+      </w:pPr>
+      <w:r>
+        <w:rPr>
+          <w:rFonts w:ascii="Arial" w:hAnsi="Arial" w:cs="Arial"/>
+          <w:color w:val="000000" w:themeColor="text1"/>
+        </w:rPr>
+        <w:t>Chú ý: Đây là cơ sở dữ liệu lưu trữ lịch sử nhập liệu. có thể thay đổi vị trí lưu trữ của cơ sở dữ liệu này thông qua biến môi trường &lt;SetSapGuiHistoryDir&gt;, và có thể cấu hình thêm thông qua registry key.</w:t>
+      </w:r>
+    </w:p>
+    <w:p>
+      <w:pPr>
+        <w:numPr>
+          <w:ilvl w:val="0"/>
+          <w:numId w:val="4"/>
+        </w:numPr>
+        <w:spacing w:line="360" w:lineRule="auto"/>
+        <w:rPr>
+          <w:rFonts w:ascii="Arial" w:hAnsi="Arial" w:cs="Arial"/>
+          <w:b/>
+          <w:bCs/>
+          <w:color w:val="000000" w:themeColor="text1"/>
+        </w:rPr>
+      </w:pPr>
+      <w:r>
+        <w:rPr>
+          <w:rFonts w:ascii="Arial" w:hAnsi="Arial" w:cs="Arial"/>
+          <w:b/>
+          <w:bCs/>
+          <w:color w:val="000000" w:themeColor="text1"/>
+        </w:rPr>
+        <w:t>Local Tab Order database:</w:t>
+      </w:r>
+    </w:p>
+    <w:p>
+      <w:pPr>
+        <w:numPr>
+          <w:ilvl w:val="1"/>
+          <w:numId w:val="2"/>
+        </w:numPr>
+        <w:spacing w:line="360" w:lineRule="auto"/>
+        <w:rPr>
+          <w:rFonts w:ascii="Arial" w:hAnsi="Arial" w:cs="Arial"/>
+          <w:color w:val="000000" w:themeColor="text1"/>
+        </w:rPr>
+      </w:pPr>
+      <w:r>
+        <w:rPr>
+          <w:rFonts w:ascii="Arial" w:hAnsi="Arial" w:cs="Arial"/>
+          <w:color w:val="000000" w:themeColor="text1"/>
+        </w:rPr>
+        <w:lastRenderedPageBreak/>
+        <w:t>Thư mục: LocalTabOrder</w:t>
+      </w:r>
+    </w:p>
+    <w:p>
+      <w:pPr>
+        <w:numPr>
+          <w:ilvl w:val="1"/>
+          <w:numId w:val="2"/>
+        </w:numPr>
+        <w:spacing w:line="360" w:lineRule="auto"/>
+        <w:rPr>
+          <w:rFonts w:ascii="Arial" w:hAnsi="Arial" w:cs="Arial"/>
+          <w:color w:val="000000" w:themeColor="text1"/>
+        </w:rPr>
+      </w:pPr>
+      <w:r>
+        <w:rPr>
+          <w:rFonts w:ascii="Arial" w:hAnsi="Arial" w:cs="Arial"/>
+          <w:color w:val="000000" w:themeColor="text1"/>
+        </w:rPr>
+        <w:t>Đường dẫn: %APPDATA%\SAP\SAP GUI\LocalTabOrder</w:t>
+      </w:r>
+    </w:p>
+    <w:p>
+      <w:pPr>
+        <w:numPr>
+          <w:ilvl w:val="1"/>
+          <w:numId w:val="2"/>
+        </w:numPr>
+        <w:spacing w:line="360" w:lineRule="auto"/>
+        <w:rPr>
+          <w:rFonts w:ascii="Arial" w:hAnsi="Arial" w:cs="Arial"/>
+          <w:color w:val="000000" w:themeColor="text1"/>
+        </w:rPr>
+      </w:pPr>
+      <w:r>
+        <w:rPr>
+          <w:rFonts w:ascii="Arial" w:hAnsi="Arial" w:cs="Arial"/>
+          <w:color w:val="000000" w:themeColor="text1"/>
+        </w:rPr>
+        <w:t>Ý nghĩa: Đây là cơ sở dữ liệu lưu trữ thông tin về thứ tự tab trong các cửa sổ của SAP GUI, giúp duy trì sự sắp xếp cá nhân hóa của người dùng.</w:t>
+      </w:r>
+    </w:p>
+    <w:p>
+      <w:pPr>
+        <w:numPr>
+          <w:ilvl w:val="0"/>
+          <w:numId w:val="4"/>
+        </w:numPr>
+        <w:spacing w:line="360" w:lineRule="auto"/>
+        <w:rPr>
+          <w:rFonts w:ascii="Arial" w:hAnsi="Arial" w:cs="Arial"/>
+          <w:b/>
+          <w:bCs/>
+          <w:color w:val="000000" w:themeColor="text1"/>
+        </w:rPr>
+      </w:pPr>
+      <w:r>
+        <w:rPr>
+          <w:rFonts w:ascii="Arial" w:hAnsi="Arial" w:cs="Arial"/>
+          <w:b/>
+          <w:bCs/>
+          <w:color w:val="000000" w:themeColor="text1"/>
+        </w:rPr>
+        <w:t>ABAP Editor Configuration:</w:t>
+      </w:r>
+    </w:p>
+    <w:p>
+      <w:pPr>
+        <w:numPr>
+          <w:ilvl w:val="1"/>
+          <w:numId w:val="2"/>
+        </w:numPr>
+        <w:spacing w:line="360" w:lineRule="auto"/>
+        <w:rPr>
+          <w:rFonts w:ascii="Arial" w:hAnsi="Arial" w:cs="Arial"/>
+          <w:color w:val="000000" w:themeColor="text1"/>
+        </w:rPr>
+      </w:pPr>
+      <w:r>
+        <w:rPr>
+          <w:rFonts w:ascii="Arial" w:hAnsi="Arial" w:cs="Arial"/>
+          <w:color w:val="000000" w:themeColor="text1"/>
+        </w:rPr>
+        <w:t>Thư mục: ABAP Editor</w:t>
+      </w:r>
+    </w:p>
+    <w:p>
+      <w:pPr>
+        <w:numPr>
+          <w:ilvl w:val="1"/>
+          <w:numId w:val="2"/>
+        </w:numPr>
+        <w:spacing w:line="360" w:lineRule="auto"/>
+        <w:rPr>
+          <w:rFonts w:ascii="Arial" w:hAnsi="Arial" w:cs="Arial"/>
+          <w:color w:val="000000" w:themeColor="text1"/>
+        </w:rPr>
+      </w:pPr>
+      <w:r>
+        <w:rPr>
+          <w:rFonts w:ascii="Arial" w:hAnsi="Arial" w:cs="Arial"/>
+          <w:color w:val="000000" w:themeColor="text1"/>
+        </w:rPr>
+        <w:t>Đường dẫn: %APPDATA%\SAP\SAP GUI\ABAP Editor</w:t>
+      </w:r>
+    </w:p>
+    <w:p>
+      <w:pPr>
+        <w:numPr>
+          <w:ilvl w:val="1"/>
+          <w:numId w:val="2"/>
+        </w:numPr>
+        <w:spacing w:line="360" w:lineRule="auto"/>
+        <w:rPr>
+          <w:rFonts w:ascii="Arial" w:hAnsi="Arial" w:cs="Arial"/>
+          <w:color w:val="000000" w:themeColor="text1"/>
+        </w:rPr>
+      </w:pPr>
+      <w:r>
+        <w:rPr>
+          <w:rFonts w:ascii="Arial" w:hAnsi="Arial" w:cs="Arial"/>
+          <w:color w:val="000000" w:themeColor="text1"/>
+        </w:rPr>
+        <w:t>Ý nghĩa: Thư mục này chứa các tệp cấu hình liên quan đến trình soạn thảo ABAP trong SAP GUI.</w:t>
+      </w:r>
+    </w:p>
+    <w:p>
+      <w:pPr>
+        <w:numPr>
+          <w:ilvl w:val="0"/>
+          <w:numId w:val="4"/>
+        </w:numPr>
+        <w:spacing w:line="360" w:lineRule="auto"/>
+        <w:rPr>
+          <w:rFonts w:ascii="Arial" w:hAnsi="Arial" w:cs="Arial"/>
+          <w:b/>
+          <w:bCs/>
+          <w:color w:val="000000" w:themeColor="text1"/>
+        </w:rPr>
+      </w:pPr>
+      <w:r>
+        <w:rPr>
+          <w:rFonts w:ascii="Arial" w:hAnsi="Arial" w:cs="Arial"/>
+          <w:b/>
+          <w:bCs/>
+          <w:color w:val="000000" w:themeColor="text1"/>
+        </w:rPr>
+        <w:t>Floating Docking Container Configuration:</w:t>
+      </w:r>
+    </w:p>
+    <w:p>
+      <w:pPr>
+        <w:numPr>
+          <w:ilvl w:val="1"/>
+          <w:numId w:val="2"/>
+        </w:numPr>
+        <w:spacing w:line="360" w:lineRule="auto"/>
+        <w:rPr>
+          <w:rFonts w:ascii="Arial" w:hAnsi="Arial" w:cs="Arial"/>
+          <w:color w:val="000000" w:themeColor="text1"/>
+        </w:rPr>
+      </w:pPr>
+      <w:r>
+        <w:rPr>
+          <w:rFonts w:ascii="Arial" w:hAnsi="Arial" w:cs="Arial"/>
+          <w:color w:val="000000" w:themeColor="text1"/>
+        </w:rPr>
+        <w:t>Thư mục: Docking (trong thư mục ABAP Editor)</w:t>
+      </w:r>
+    </w:p>
+    <w:p>
+      <w:pPr>
+        <w:numPr>
+          <w:ilvl w:val="1"/>
+          <w:numId w:val="2"/>
+        </w:numPr>
+        <w:spacing w:line="360" w:lineRule="auto"/>
+        <w:rPr>
+          <w:rFonts w:ascii="Arial" w:hAnsi="Arial" w:cs="Arial"/>
+          <w:color w:val="000000" w:themeColor="text1"/>
+        </w:rPr>
+      </w:pPr>
+      <w:r>
+        <w:rPr>
+          <w:rFonts w:ascii="Arial" w:hAnsi="Arial" w:cs="Arial"/>
+          <w:color w:val="000000" w:themeColor="text1"/>
+        </w:rPr>
+        <w:t>Đường dẫn: %APPDATA%\SAP\SAP GUI\ABAP Editor\Docking</w:t>
+      </w:r>
+    </w:p>
+    <w:p>
+      <w:pPr>
+        <w:numPr>
+          <w:ilvl w:val="1"/>
+          <w:numId w:val="2"/>
+        </w:numPr>
+        <w:spacing w:line="360" w:lineRule="auto"/>
+        <w:rPr>
+          <w:rFonts w:ascii="Arial" w:hAnsi="Arial" w:cs="Arial"/>
+          <w:color w:val="000000" w:themeColor="text1"/>
+        </w:rPr>
+      </w:pPr>
+      <w:r>
+        <w:rPr>
+          <w:rFonts w:ascii="Arial" w:hAnsi="Arial" w:cs="Arial"/>
+          <w:color w:val="000000" w:themeColor="text1"/>
+        </w:rPr>
+        <w:t>Ý nghĩa: Cấu hình liên quan đến các Floating Docking Container có thể kéo và thả trong trình soạn thảo ABAP, giúp cá nhân hóa cách các phần tử giao diện được sắp xếp.</w:t>
+      </w:r>
+    </w:p>
+    <w:p>
+      <w:pPr>
+        <w:numPr>
+          <w:ilvl w:val="0"/>
+          <w:numId w:val="4"/>
+        </w:numPr>
+        <w:spacing w:line="360" w:lineRule="auto"/>
+        <w:rPr>
+          <w:rFonts w:ascii="Arial" w:hAnsi="Arial" w:cs="Arial"/>
+          <w:b/>
+          <w:bCs/>
+          <w:color w:val="000000" w:themeColor="text1"/>
+        </w:rPr>
+      </w:pPr>
+      <w:r>
+        <w:rPr>
+          <w:rFonts w:ascii="Arial" w:hAnsi="Arial" w:cs="Arial"/>
+          <w:b/>
+          <w:bCs/>
+          <w:color w:val="000000" w:themeColor="text1"/>
+        </w:rPr>
+        <w:t>SAP GUI Scripts:</w:t>
+      </w:r>
+    </w:p>
+    <w:p>
+      <w:pPr>
+        <w:numPr>
+          <w:ilvl w:val="1"/>
+          <w:numId w:val="2"/>
+        </w:numPr>
+        <w:spacing w:line="360" w:lineRule="auto"/>
+        <w:rPr>
+          <w:rFonts w:ascii="Arial" w:hAnsi="Arial" w:cs="Arial"/>
+          <w:color w:val="000000" w:themeColor="text1"/>
+        </w:rPr>
+      </w:pPr>
+      <w:r>
+        <w:rPr>
+          <w:rFonts w:ascii="Arial" w:hAnsi="Arial" w:cs="Arial"/>
+          <w:color w:val="000000" w:themeColor="text1"/>
+        </w:rPr>
+        <w:t>Thư mục: Scripts</w:t>
+      </w:r>
+    </w:p>
+    <w:p>
+      <w:pPr>
+        <w:numPr>
+          <w:ilvl w:val="1"/>
+          <w:numId w:val="2"/>
+        </w:numPr>
+        <w:spacing w:line="360" w:lineRule="auto"/>
+        <w:rPr>
+          <w:rFonts w:ascii="Arial" w:hAnsi="Arial" w:cs="Arial"/>
+          <w:color w:val="000000" w:themeColor="text1"/>
+        </w:rPr>
+      </w:pPr>
+      <w:r>
+        <w:rPr>
+          <w:rFonts w:ascii="Arial" w:hAnsi="Arial" w:cs="Arial"/>
+          <w:color w:val="000000" w:themeColor="text1"/>
+        </w:rPr>
+        <w:t>Đường dẫn: %APPDATA%\SAP\SAP GUI\Scripts</w:t>
+      </w:r>
+    </w:p>
+    <w:p>
+      <w:pPr>
+        <w:numPr>
+          <w:ilvl w:val="1"/>
+          <w:numId w:val="2"/>
+        </w:numPr>
+        <w:spacing w:line="360" w:lineRule="auto"/>
+        <w:rPr>
+          <w:rFonts w:ascii="Arial" w:hAnsi="Arial" w:cs="Arial"/>
+          <w:color w:val="000000" w:themeColor="text1"/>
+        </w:rPr>
+      </w:pPr>
+      <w:r>
+        <w:rPr>
+          <w:rFonts w:ascii="Arial" w:hAnsi="Arial" w:cs="Arial"/>
+          <w:color w:val="000000" w:themeColor="text1"/>
+        </w:rPr>
+        <w:t>Ý nghĩa: Thư mục này lưu trữ các kịch bản (scripts) mà có thể sử dụng để tự động hóa các tác vụ trong SAP GUI.</w:t>
+      </w:r>
+    </w:p>
+    <w:p>
+      <w:pPr>
+        <w:spacing w:line="360" w:lineRule="auto"/>
         <w:rPr>
           <w:rFonts w:ascii="Arial" w:hAnsi="Arial" w:cs="Arial"/>
           <w:b/>
@@ -321,544 +827,19 @@
           <w:szCs w:val="24"/>
           <w:lang w:val="en-US"/>
         </w:rPr>
-        <w:t>Roaming User Application Directory</w:t>
-      </w:r>
-    </w:p>
-    <w:p>
-      <w:pPr>
-        <w:spacing w:line="360" w:lineRule="auto"/>
-        <w:rPr>
-          <w:rFonts w:ascii="Arial" w:hAnsi="Arial" w:cs="Arial"/>
-          <w:color w:val="000000" w:themeColor="text1"/>
-          <w:lang w:val="en-US"/>
-        </w:rPr>
-      </w:pPr>
-      <w:r>
-        <w:rPr>
-          <w:rFonts w:ascii="Arial" w:hAnsi="Arial" w:cs="Arial"/>
-          <w:color w:val="000000" w:themeColor="text1"/>
-          <w:lang w:val="en-US"/>
-        </w:rPr>
-        <w:t>C</w:t>
-      </w:r>
-      <w:r>
-        <w:rPr>
-          <w:rFonts w:ascii="Arial" w:hAnsi="Arial" w:cs="Arial"/>
-          <w:color w:val="000000" w:themeColor="text1"/>
-        </w:rPr>
-        <w:t>ác vị trí lưu trữ các tệp cấu hình và dữ liệu liên quan đến SAP GUI (Giao diện người dùng SAP) trong thư mục dữ liệu ứng dụng di động của người dùng (roaming user application directory) trên Windows</w:t>
-      </w:r>
-      <w:r>
-        <w:rPr>
-          <w:rFonts w:ascii="Arial" w:hAnsi="Arial" w:cs="Arial"/>
-          <w:color w:val="000000" w:themeColor="text1"/>
-          <w:lang w:val="en-US"/>
-        </w:rPr>
-        <w:t>:</w:t>
-      </w:r>
-    </w:p>
-    <w:p>
-      <w:pPr>
-        <w:numPr>
-          <w:ilvl w:val="0"/>
-          <w:numId w:val="4"/>
-        </w:numPr>
-        <w:spacing w:line="360" w:lineRule="auto"/>
-        <w:rPr>
-          <w:rFonts w:ascii="Arial" w:hAnsi="Arial" w:cs="Arial"/>
-          <w:b/>
-          <w:bCs/>
-          <w:color w:val="000000" w:themeColor="text1"/>
-        </w:rPr>
-      </w:pPr>
-      <w:r>
-        <w:rPr>
-          <w:rFonts w:ascii="Arial" w:hAnsi="Arial" w:cs="Arial"/>
-          <w:b/>
-          <w:bCs/>
-          <w:color w:val="000000" w:themeColor="text1"/>
-        </w:rPr>
-        <w:t>SAPUILandscape.xml:</w:t>
-      </w:r>
-    </w:p>
-    <w:p>
-      <w:pPr>
-        <w:numPr>
-          <w:ilvl w:val="1"/>
-          <w:numId w:val="2"/>
-        </w:numPr>
-        <w:spacing w:line="360" w:lineRule="auto"/>
-        <w:rPr>
-          <w:rFonts w:ascii="Arial" w:hAnsi="Arial" w:cs="Arial"/>
-          <w:color w:val="000000" w:themeColor="text1"/>
-        </w:rPr>
-      </w:pPr>
-      <w:r>
-        <w:rPr>
-          <w:rFonts w:ascii="Arial" w:hAnsi="Arial" w:cs="Arial"/>
-          <w:color w:val="000000" w:themeColor="text1"/>
-        </w:rPr>
-        <w:t>Đường dẫn: %APPDATA%\SAP\Common</w:t>
-      </w:r>
-    </w:p>
-    <w:p>
-      <w:pPr>
-        <w:numPr>
-          <w:ilvl w:val="1"/>
-          <w:numId w:val="2"/>
-        </w:numPr>
-        <w:spacing w:line="360" w:lineRule="auto"/>
-        <w:rPr>
-          <w:rFonts w:ascii="Arial" w:hAnsi="Arial" w:cs="Arial"/>
-          <w:color w:val="000000" w:themeColor="text1"/>
-        </w:rPr>
-      </w:pPr>
-      <w:r>
-        <w:rPr>
-          <w:rFonts w:ascii="Arial" w:hAnsi="Arial" w:cs="Arial"/>
-          <w:color w:val="000000" w:themeColor="text1"/>
-        </w:rPr>
-        <w:t>Ý nghĩa: Đây là tệp cấu hình chính cho SAP Logon, chứa thông tin về các hệ thống SAP và các cấu hình liên quan đến việc kết nối.</w:t>
-      </w:r>
-    </w:p>
-    <w:p>
-      <w:pPr>
-        <w:numPr>
-          <w:ilvl w:val="0"/>
-          <w:numId w:val="4"/>
-        </w:numPr>
-        <w:spacing w:line="360" w:lineRule="auto"/>
-        <w:rPr>
-          <w:rFonts w:ascii="Arial" w:hAnsi="Arial" w:cs="Arial"/>
-          <w:b/>
-          <w:bCs/>
-          <w:color w:val="000000" w:themeColor="text1"/>
-        </w:rPr>
-      </w:pPr>
-      <w:r>
-        <w:rPr>
-          <w:rFonts w:ascii="Arial" w:hAnsi="Arial" w:cs="Arial"/>
-          <w:b/>
-          <w:bCs/>
-          <w:color w:val="000000" w:themeColor="text1"/>
-        </w:rPr>
-        <w:t>Input History database:</w:t>
-      </w:r>
-    </w:p>
-    <w:p>
-      <w:pPr>
-        <w:numPr>
-          <w:ilvl w:val="1"/>
-          <w:numId w:val="2"/>
-        </w:numPr>
-        <w:spacing w:line="360" w:lineRule="auto"/>
-        <w:rPr>
-          <w:rFonts w:ascii="Arial" w:hAnsi="Arial" w:cs="Arial"/>
-          <w:color w:val="000000" w:themeColor="text1"/>
-        </w:rPr>
-      </w:pPr>
-      <w:r>
-        <w:rPr>
-          <w:rFonts w:ascii="Arial" w:hAnsi="Arial" w:cs="Arial"/>
-          <w:color w:val="000000" w:themeColor="text1"/>
-        </w:rPr>
-        <w:t>Thư mục: History</w:t>
-      </w:r>
-    </w:p>
-    <w:p>
-      <w:pPr>
-        <w:numPr>
-          <w:ilvl w:val="1"/>
-          <w:numId w:val="2"/>
-        </w:numPr>
-        <w:spacing w:line="360" w:lineRule="auto"/>
-        <w:rPr>
-          <w:rFonts w:ascii="Arial" w:hAnsi="Arial" w:cs="Arial"/>
-          <w:color w:val="000000" w:themeColor="text1"/>
-        </w:rPr>
-      </w:pPr>
-      <w:r>
-        <w:rPr>
-          <w:rFonts w:ascii="Arial" w:hAnsi="Arial" w:cs="Arial"/>
-          <w:color w:val="000000" w:themeColor="text1"/>
-        </w:rPr>
-        <w:t>Đường dẫn: %APPDATA%\SAP\SAP GUI\History</w:t>
-      </w:r>
-    </w:p>
-    <w:p>
-      <w:pPr>
-        <w:numPr>
-          <w:ilvl w:val="1"/>
-          <w:numId w:val="2"/>
-        </w:numPr>
-        <w:spacing w:line="360" w:lineRule="auto"/>
-        <w:rPr>
-          <w:rFonts w:ascii="Arial" w:hAnsi="Arial" w:cs="Arial"/>
-          <w:color w:val="000000" w:themeColor="text1"/>
-        </w:rPr>
-      </w:pPr>
-      <w:r>
-        <w:rPr>
-          <w:rFonts w:ascii="Arial" w:hAnsi="Arial" w:cs="Arial"/>
-          <w:color w:val="000000" w:themeColor="text1"/>
-        </w:rPr>
-        <w:t>Chú ý: Đây là cơ sở dữ liệu lưu trữ lịch sử nhập liệu. có thể thay đổi vị trí lưu trữ của cơ sở dữ liệu này thông qua biến môi trường &lt;SetSapGuiHistoryDir&gt;, và có thể cấu hình thêm thông qua registry key.</w:t>
-      </w:r>
-    </w:p>
-    <w:p>
-      <w:pPr>
-        <w:numPr>
-          <w:ilvl w:val="0"/>
-          <w:numId w:val="4"/>
-        </w:numPr>
-        <w:spacing w:line="360" w:lineRule="auto"/>
-        <w:rPr>
-          <w:rFonts w:ascii="Arial" w:hAnsi="Arial" w:cs="Arial"/>
-          <w:b/>
-          <w:bCs/>
-          <w:color w:val="000000" w:themeColor="text1"/>
-        </w:rPr>
-      </w:pPr>
-      <w:r>
-        <w:rPr>
-          <w:rFonts w:ascii="Arial" w:hAnsi="Arial" w:cs="Arial"/>
-          <w:b/>
-          <w:bCs/>
-          <w:color w:val="000000" w:themeColor="text1"/>
-        </w:rPr>
-        <w:t>Local Tab Order database:</w:t>
-      </w:r>
-    </w:p>
-    <w:p>
-      <w:pPr>
-        <w:numPr>
-          <w:ilvl w:val="1"/>
-          <w:numId w:val="2"/>
-        </w:numPr>
-        <w:spacing w:line="360" w:lineRule="auto"/>
-        <w:rPr>
-          <w:rFonts w:ascii="Arial" w:hAnsi="Arial" w:cs="Arial"/>
-          <w:color w:val="000000" w:themeColor="text1"/>
-        </w:rPr>
-      </w:pPr>
-      <w:r>
-        <w:rPr>
-          <w:rFonts w:ascii="Arial" w:hAnsi="Arial" w:cs="Arial"/>
-          <w:color w:val="000000" w:themeColor="text1"/>
-        </w:rPr>
-        <w:lastRenderedPageBreak/>
-        <w:t>Thư mục: LocalTabOrder</w:t>
-      </w:r>
-    </w:p>
-    <w:p>
-      <w:pPr>
-        <w:numPr>
-          <w:ilvl w:val="1"/>
-          <w:numId w:val="2"/>
-        </w:numPr>
-        <w:spacing w:line="360" w:lineRule="auto"/>
-        <w:rPr>
-          <w:rFonts w:ascii="Arial" w:hAnsi="Arial" w:cs="Arial"/>
-          <w:color w:val="000000" w:themeColor="text1"/>
-        </w:rPr>
-      </w:pPr>
-      <w:r>
-        <w:rPr>
-          <w:rFonts w:ascii="Arial" w:hAnsi="Arial" w:cs="Arial"/>
-          <w:color w:val="000000" w:themeColor="text1"/>
-        </w:rPr>
-        <w:t>Đường dẫn: %APPDATA%\SAP\SAP GUI\LocalTabOrder</w:t>
-      </w:r>
-    </w:p>
-    <w:p>
-      <w:pPr>
-        <w:numPr>
-          <w:ilvl w:val="1"/>
-          <w:numId w:val="2"/>
-        </w:numPr>
-        <w:spacing w:line="360" w:lineRule="auto"/>
-        <w:rPr>
-          <w:rFonts w:ascii="Arial" w:hAnsi="Arial" w:cs="Arial"/>
-          <w:color w:val="000000" w:themeColor="text1"/>
-        </w:rPr>
-      </w:pPr>
-      <w:r>
-        <w:rPr>
-          <w:rFonts w:ascii="Arial" w:hAnsi="Arial" w:cs="Arial"/>
-          <w:color w:val="000000" w:themeColor="text1"/>
-        </w:rPr>
-        <w:t>Ý nghĩa: Đây là cơ sở dữ liệu lưu trữ thông tin về thứ tự tab trong các cửa sổ của SAP GUI, giúp duy trì sự sắp xếp cá nhân hóa của người dùng.</w:t>
-      </w:r>
-    </w:p>
-    <w:p>
-      <w:pPr>
-        <w:numPr>
-          <w:ilvl w:val="0"/>
-          <w:numId w:val="4"/>
-        </w:numPr>
-        <w:spacing w:line="360" w:lineRule="auto"/>
-        <w:rPr>
-          <w:rFonts w:ascii="Arial" w:hAnsi="Arial" w:cs="Arial"/>
-          <w:b/>
-          <w:bCs/>
-          <w:color w:val="000000" w:themeColor="text1"/>
-        </w:rPr>
-      </w:pPr>
-      <w:r>
-        <w:rPr>
-          <w:rFonts w:ascii="Arial" w:hAnsi="Arial" w:cs="Arial"/>
-          <w:b/>
-          <w:bCs/>
-          <w:color w:val="000000" w:themeColor="text1"/>
-        </w:rPr>
-        <w:t>ABAP Editor Configuration:</w:t>
-      </w:r>
-    </w:p>
-    <w:p>
-      <w:pPr>
-        <w:numPr>
-          <w:ilvl w:val="1"/>
-          <w:numId w:val="2"/>
-        </w:numPr>
-        <w:spacing w:line="360" w:lineRule="auto"/>
-        <w:rPr>
-          <w:rFonts w:ascii="Arial" w:hAnsi="Arial" w:cs="Arial"/>
-          <w:color w:val="000000" w:themeColor="text1"/>
-        </w:rPr>
-      </w:pPr>
-      <w:r>
-        <w:rPr>
-          <w:rFonts w:ascii="Arial" w:hAnsi="Arial" w:cs="Arial"/>
-          <w:color w:val="000000" w:themeColor="text1"/>
-        </w:rPr>
-        <w:t>Thư mục: ABAP Editor</w:t>
-      </w:r>
-    </w:p>
-    <w:p>
-      <w:pPr>
-        <w:numPr>
-          <w:ilvl w:val="1"/>
-          <w:numId w:val="2"/>
-        </w:numPr>
-        <w:spacing w:line="360" w:lineRule="auto"/>
-        <w:rPr>
-          <w:rFonts w:ascii="Arial" w:hAnsi="Arial" w:cs="Arial"/>
-          <w:color w:val="000000" w:themeColor="text1"/>
-        </w:rPr>
-      </w:pPr>
-      <w:r>
-        <w:rPr>
-          <w:rFonts w:ascii="Arial" w:hAnsi="Arial" w:cs="Arial"/>
-          <w:color w:val="000000" w:themeColor="text1"/>
-        </w:rPr>
-        <w:t>Đường dẫn: %APPDATA%\SAP\SAP GUI\ABAP Editor</w:t>
-      </w:r>
-    </w:p>
-    <w:p>
-      <w:pPr>
-        <w:numPr>
-          <w:ilvl w:val="1"/>
-          <w:numId w:val="2"/>
-        </w:numPr>
-        <w:spacing w:line="360" w:lineRule="auto"/>
-        <w:rPr>
-          <w:rFonts w:ascii="Arial" w:hAnsi="Arial" w:cs="Arial"/>
-          <w:color w:val="000000" w:themeColor="text1"/>
-        </w:rPr>
-      </w:pPr>
-      <w:r>
-        <w:rPr>
-          <w:rFonts w:ascii="Arial" w:hAnsi="Arial" w:cs="Arial"/>
-          <w:color w:val="000000" w:themeColor="text1"/>
-        </w:rPr>
-        <w:t>Ý nghĩa: Thư mục này chứa các tệp cấu hình liên quan đến trình soạn thảo ABAP trong SAP GUI.</w:t>
-      </w:r>
-    </w:p>
-    <w:p>
-      <w:pPr>
-        <w:numPr>
-          <w:ilvl w:val="0"/>
-          <w:numId w:val="4"/>
-        </w:numPr>
-        <w:spacing w:line="360" w:lineRule="auto"/>
-        <w:rPr>
-          <w:rFonts w:ascii="Arial" w:hAnsi="Arial" w:cs="Arial"/>
-          <w:b/>
-          <w:bCs/>
-          <w:color w:val="000000" w:themeColor="text1"/>
-        </w:rPr>
-      </w:pPr>
-      <w:r>
-        <w:rPr>
-          <w:rFonts w:ascii="Arial" w:hAnsi="Arial" w:cs="Arial"/>
-          <w:b/>
-          <w:bCs/>
-          <w:color w:val="000000" w:themeColor="text1"/>
-        </w:rPr>
-        <w:t>Floating Docking Container Configuration:</w:t>
-      </w:r>
-    </w:p>
-    <w:p>
-      <w:pPr>
-        <w:numPr>
-          <w:ilvl w:val="1"/>
-          <w:numId w:val="2"/>
-        </w:numPr>
-        <w:spacing w:line="360" w:lineRule="auto"/>
-        <w:rPr>
-          <w:rFonts w:ascii="Arial" w:hAnsi="Arial" w:cs="Arial"/>
-          <w:color w:val="000000" w:themeColor="text1"/>
-        </w:rPr>
-      </w:pPr>
-      <w:r>
-        <w:rPr>
-          <w:rFonts w:ascii="Arial" w:hAnsi="Arial" w:cs="Arial"/>
-          <w:color w:val="000000" w:themeColor="text1"/>
-        </w:rPr>
-        <w:t>Thư mục: Docking (trong thư mục ABAP Editor)</w:t>
-      </w:r>
-    </w:p>
-    <w:p>
-      <w:pPr>
-        <w:numPr>
-          <w:ilvl w:val="1"/>
-          <w:numId w:val="2"/>
-        </w:numPr>
-        <w:spacing w:line="360" w:lineRule="auto"/>
-        <w:rPr>
-          <w:rFonts w:ascii="Arial" w:hAnsi="Arial" w:cs="Arial"/>
-          <w:color w:val="000000" w:themeColor="text1"/>
-        </w:rPr>
-      </w:pPr>
-      <w:r>
-        <w:rPr>
-          <w:rFonts w:ascii="Arial" w:hAnsi="Arial" w:cs="Arial"/>
-          <w:color w:val="000000" w:themeColor="text1"/>
-        </w:rPr>
-        <w:t>Đường dẫn: %APPDATA%\SAP\SAP GUI\ABAP Editor\Docking</w:t>
-      </w:r>
-    </w:p>
-    <w:p>
-      <w:pPr>
-        <w:numPr>
-          <w:ilvl w:val="1"/>
-          <w:numId w:val="2"/>
-        </w:numPr>
-        <w:spacing w:line="360" w:lineRule="auto"/>
-        <w:rPr>
-          <w:rFonts w:ascii="Arial" w:hAnsi="Arial" w:cs="Arial"/>
-          <w:color w:val="000000" w:themeColor="text1"/>
-        </w:rPr>
-      </w:pPr>
-      <w:r>
-        <w:rPr>
-          <w:rFonts w:ascii="Arial" w:hAnsi="Arial" w:cs="Arial"/>
-          <w:color w:val="000000" w:themeColor="text1"/>
-        </w:rPr>
-        <w:t>Ý nghĩa: Cấu hình liên quan đến các Floating Docking Container</w:t>
-      </w:r>
-      <w:r>
-        <w:rPr>
-          <w:rFonts w:ascii="Arial" w:hAnsi="Arial" w:cs="Arial"/>
-          <w:color w:val="000000" w:themeColor="text1"/>
-        </w:rPr>
-        <w:t xml:space="preserve"> </w:t>
-      </w:r>
-      <w:r>
-        <w:rPr>
-          <w:rFonts w:ascii="Arial" w:hAnsi="Arial" w:cs="Arial"/>
-          <w:color w:val="000000" w:themeColor="text1"/>
-        </w:rPr>
-        <w:t>có thể kéo và thả trong trình soạn thảo ABAP, giúp cá nhân hóa cách các phần tử giao diện được sắp xếp.</w:t>
-      </w:r>
-    </w:p>
-    <w:p>
-      <w:pPr>
-        <w:numPr>
-          <w:ilvl w:val="0"/>
-          <w:numId w:val="4"/>
-        </w:numPr>
-        <w:spacing w:line="360" w:lineRule="auto"/>
-        <w:rPr>
-          <w:rFonts w:ascii="Arial" w:hAnsi="Arial" w:cs="Arial"/>
-          <w:b/>
-          <w:bCs/>
-          <w:color w:val="000000" w:themeColor="text1"/>
-        </w:rPr>
-      </w:pPr>
-      <w:r>
-        <w:rPr>
-          <w:rFonts w:ascii="Arial" w:hAnsi="Arial" w:cs="Arial"/>
-          <w:b/>
-          <w:bCs/>
-          <w:color w:val="000000" w:themeColor="text1"/>
-        </w:rPr>
-        <w:t>SAP GUI Scripts:</w:t>
-      </w:r>
-    </w:p>
-    <w:p>
-      <w:pPr>
-        <w:numPr>
-          <w:ilvl w:val="1"/>
-          <w:numId w:val="2"/>
-        </w:numPr>
-        <w:spacing w:line="360" w:lineRule="auto"/>
-        <w:rPr>
-          <w:rFonts w:ascii="Arial" w:hAnsi="Arial" w:cs="Arial"/>
-          <w:color w:val="000000" w:themeColor="text1"/>
-        </w:rPr>
-      </w:pPr>
-      <w:r>
-        <w:rPr>
-          <w:rFonts w:ascii="Arial" w:hAnsi="Arial" w:cs="Arial"/>
-          <w:color w:val="000000" w:themeColor="text1"/>
-        </w:rPr>
-        <w:t>Thư mục: Scripts</w:t>
-      </w:r>
-    </w:p>
-    <w:p>
-      <w:pPr>
-        <w:numPr>
-          <w:ilvl w:val="1"/>
-          <w:numId w:val="2"/>
-        </w:numPr>
-        <w:spacing w:line="360" w:lineRule="auto"/>
-        <w:rPr>
-          <w:rFonts w:ascii="Arial" w:hAnsi="Arial" w:cs="Arial"/>
-          <w:color w:val="000000" w:themeColor="text1"/>
-        </w:rPr>
-      </w:pPr>
-      <w:r>
-        <w:rPr>
-          <w:rFonts w:ascii="Arial" w:hAnsi="Arial" w:cs="Arial"/>
-          <w:color w:val="000000" w:themeColor="text1"/>
-        </w:rPr>
-        <w:t>Đường dẫn: %APPDATA%\SAP\SAP GUI\Scripts</w:t>
-      </w:r>
-    </w:p>
-    <w:p>
-      <w:pPr>
-        <w:numPr>
-          <w:ilvl w:val="1"/>
-          <w:numId w:val="2"/>
-        </w:numPr>
-        <w:spacing w:line="360" w:lineRule="auto"/>
-        <w:rPr>
-          <w:rFonts w:ascii="Arial" w:hAnsi="Arial" w:cs="Arial"/>
-          <w:color w:val="000000" w:themeColor="text1"/>
-        </w:rPr>
-      </w:pPr>
-      <w:r>
-        <w:rPr>
-          <w:rFonts w:ascii="Arial" w:hAnsi="Arial" w:cs="Arial"/>
-          <w:color w:val="000000" w:themeColor="text1"/>
-        </w:rPr>
-        <w:t>Ý nghĩa: Thư mục này lưu trữ các kịch bản (scripts) mà có thể sử dụng để tự động hóa các tác vụ trong SAP GUI.</w:t>
-      </w:r>
-    </w:p>
-    <w:p>
-      <w:pPr>
-        <w:spacing w:line="360" w:lineRule="auto"/>
+      </w:pPr>
+      <w:r>
+        <w:rPr>
+          <w:rFonts w:ascii="Arial" w:hAnsi="Arial" w:cs="Arial"/>
+          <w:b/>
+          <w:bCs/>
+          <w:color w:val="000000" w:themeColor="text1"/>
+          <w:sz w:val="24"/>
+          <w:szCs w:val="24"/>
+        </w:rPr>
+        <w:t>2.2</w:t>
+      </w:r>
+      <w:r>
         <w:rPr>
           <w:rFonts w:ascii="Arial" w:hAnsi="Arial" w:cs="Arial"/>
           <w:b/>
@@ -868,7 +849,8 @@
           <w:szCs w:val="24"/>
           <w:lang w:val="en-US"/>
         </w:rPr>
-      </w:pPr>
+        <w:tab/>
+      </w:r>
       <w:r>
         <w:rPr>
           <w:rFonts w:ascii="Arial" w:hAnsi="Arial" w:cs="Arial"/>
@@ -878,9 +860,61 @@
           <w:sz w:val="24"/>
           <w:szCs w:val="24"/>
         </w:rPr>
-        <w:t>2.2</w:t>
-      </w:r>
-      <w:r>
+        <w:t>Data Migration for End Users</w:t>
+      </w:r>
+    </w:p>
+    <w:p>
+      <w:pPr>
+        <w:spacing w:line="360" w:lineRule="auto"/>
+        <w:rPr>
+          <w:rFonts w:ascii="Arial" w:hAnsi="Arial" w:cs="Arial"/>
+          <w:color w:val="000000" w:themeColor="text1"/>
+        </w:rPr>
+      </w:pPr>
+      <w:r>
+        <w:rPr>
+          <w:rFonts w:ascii="Arial" w:hAnsi="Arial" w:cs="Arial"/>
+          <w:color w:val="000000" w:themeColor="text1"/>
+        </w:rPr>
+        <w:t>Tính năng mới trong SAP GUI phiên bản 7.60 Patchlevel 3 cho phép người dùng xuất và nhập các thiết lập cá nhân. Điều này rất hữu ích khi thay đổi máy tính và muốn chuyển các cài đặt SAP từ máy tính cũ sang máy tính mới mà không phải cấu hình lại từ đầu.</w:t>
+      </w:r>
+    </w:p>
+    <w:p>
+      <w:pPr>
+        <w:spacing w:line="360" w:lineRule="auto"/>
+        <w:rPr>
+          <w:rFonts w:ascii="Arial" w:hAnsi="Arial" w:cs="Arial"/>
+          <w:color w:val="000000" w:themeColor="text1"/>
+        </w:rPr>
+      </w:pPr>
+      <w:r>
+        <w:rPr>
+          <w:rFonts w:ascii="Arial" w:hAnsi="Arial" w:cs="Arial"/>
+          <w:color w:val="000000" w:themeColor="text1"/>
+        </w:rPr>
+        <w:t>Khi xuất dữ liệu, các thiết lập sau sẽ được lưu lại: danh sách kết nối và lối tắt SAP, cấu hình cá nhân trong Windows registry, quy tắc bảo mật, lịch sử nhập liệu, cơ sở dữ liệu thứ tự tab, cài đặt trình soạn thảo ABAP, màu sắc giao diện và hình ảnh thương hiệu nếu có. Tệp xuất được nén và bảo vệ bằng mật khẩu để đảm bảo an toàn.</w:t>
+      </w:r>
+    </w:p>
+    <w:p>
+      <w:pPr>
+        <w:spacing w:line="360" w:lineRule="auto"/>
+        <w:rPr>
+          <w:rFonts w:ascii="Arial" w:hAnsi="Arial" w:cs="Arial"/>
+          <w:color w:val="000000" w:themeColor="text1"/>
+          <w:lang w:val="en-US"/>
+        </w:rPr>
+      </w:pPr>
+      <w:r>
+        <w:rPr>
+          <w:rFonts w:ascii="Arial" w:hAnsi="Arial" w:cs="Arial"/>
+          <w:color w:val="000000" w:themeColor="text1"/>
+        </w:rPr>
+        <w:t>Khi nhập dữ liệu, chỉ cần chọn tệp xuất và các thiết lập sẽ được áp dụng cho SAP GUI. Sau khi nhập, cần đóng và mở lại SAP GUI để các thay đổi có hiệu lực.</w:t>
+      </w:r>
+    </w:p>
+    <w:p>
+      <w:pPr>
+        <w:spacing w:line="360" w:lineRule="auto"/>
         <w:rPr>
           <w:rFonts w:ascii="Arial" w:hAnsi="Arial" w:cs="Arial"/>
           <w:b/>
@@ -890,8 +924,7 @@
           <w:szCs w:val="24"/>
           <w:lang w:val="en-US"/>
         </w:rPr>
-        <w:tab/>
-      </w:r>
+      </w:pPr>
       <w:r>
         <w:rPr>
           <w:rFonts w:ascii="Arial" w:hAnsi="Arial" w:cs="Arial"/>
@@ -901,61 +934,9 @@
           <w:sz w:val="24"/>
           <w:szCs w:val="24"/>
         </w:rPr>
-        <w:t>Data Migration for End Users</w:t>
-      </w:r>
-    </w:p>
-    <w:p>
-      <w:pPr>
-        <w:spacing w:line="360" w:lineRule="auto"/>
-        <w:rPr>
-          <w:rFonts w:ascii="Arial" w:hAnsi="Arial" w:cs="Arial"/>
-          <w:color w:val="000000" w:themeColor="text1"/>
-        </w:rPr>
-      </w:pPr>
-      <w:r>
-        <w:rPr>
-          <w:rFonts w:ascii="Arial" w:hAnsi="Arial" w:cs="Arial"/>
-          <w:color w:val="000000" w:themeColor="text1"/>
-        </w:rPr>
-        <w:t>Tính năng mới trong SAP GUI phiên bản 7.60 Patchlevel 3 cho phép người dùng xuất và nhập các thiết lập cá nhân. Điều này rất hữu ích khi thay đổi máy tính và muốn chuyển các cài đặt SAP từ máy tính cũ sang máy tính mới mà không phải cấu hình lại từ đầu.</w:t>
-      </w:r>
-    </w:p>
-    <w:p>
-      <w:pPr>
-        <w:spacing w:line="360" w:lineRule="auto"/>
-        <w:rPr>
-          <w:rFonts w:ascii="Arial" w:hAnsi="Arial" w:cs="Arial"/>
-          <w:color w:val="000000" w:themeColor="text1"/>
-        </w:rPr>
-      </w:pPr>
-      <w:r>
-        <w:rPr>
-          <w:rFonts w:ascii="Arial" w:hAnsi="Arial" w:cs="Arial"/>
-          <w:color w:val="000000" w:themeColor="text1"/>
-        </w:rPr>
-        <w:t>Khi xuất dữ liệu, các thiết lập sau sẽ được lưu lại: danh sách kết nối và lối tắt SAP, cấu hình cá nhân trong Windows registry, quy tắc bảo mật, lịch sử nhập liệu, cơ sở dữ liệu thứ tự tab, cài đặt trình soạn thảo ABAP, màu sắc giao diện và hình ảnh thương hiệu nếu có. Tệp xuất được nén và bảo vệ bằng mật khẩu để đảm bảo an toàn.</w:t>
-      </w:r>
-    </w:p>
-    <w:p>
-      <w:pPr>
-        <w:spacing w:line="360" w:lineRule="auto"/>
-        <w:rPr>
-          <w:rFonts w:ascii="Arial" w:hAnsi="Arial" w:cs="Arial"/>
-          <w:color w:val="000000" w:themeColor="text1"/>
-          <w:lang w:val="en-US"/>
-        </w:rPr>
-      </w:pPr>
-      <w:r>
-        <w:rPr>
-          <w:rFonts w:ascii="Arial" w:hAnsi="Arial" w:cs="Arial"/>
-          <w:color w:val="000000" w:themeColor="text1"/>
-        </w:rPr>
-        <w:t>Khi nhập dữ liệu, chỉ cần chọn tệp xuất và các thiết lập sẽ được áp dụng cho SAP GUI. Sau khi nhập, cần đóng và mở lại SAP GUI để các thay đổi có hiệu lực.</w:t>
-      </w:r>
-    </w:p>
-    <w:p>
-      <w:pPr>
-        <w:spacing w:line="360" w:lineRule="auto"/>
+        <w:t>2.3</w:t>
+      </w:r>
+      <w:r>
         <w:rPr>
           <w:rFonts w:ascii="Arial" w:hAnsi="Arial" w:cs="Arial"/>
           <w:b/>
@@ -965,7 +946,8 @@
           <w:szCs w:val="24"/>
           <w:lang w:val="en-US"/>
         </w:rPr>
-      </w:pPr>
+        <w:tab/>
+      </w:r>
       <w:r>
         <w:rPr>
           <w:rFonts w:ascii="Arial" w:hAnsi="Arial" w:cs="Arial"/>
@@ -975,64 +957,33 @@
           <w:sz w:val="24"/>
           <w:szCs w:val="24"/>
         </w:rPr>
-        <w:t>2.3</w:t>
-      </w:r>
-      <w:r>
-        <w:rPr>
-          <w:rFonts w:ascii="Arial" w:hAnsi="Arial" w:cs="Arial"/>
-          <w:b/>
-          <w:bCs/>
-          <w:color w:val="000000" w:themeColor="text1"/>
-          <w:sz w:val="24"/>
-          <w:szCs w:val="24"/>
+        <w:t>Local User Application Directory</w:t>
+      </w:r>
+    </w:p>
+    <w:p>
+      <w:pPr>
+        <w:spacing w:line="360" w:lineRule="auto"/>
+        <w:rPr>
+          <w:rFonts w:ascii="Arial" w:hAnsi="Arial" w:cs="Arial"/>
+          <w:color w:val="000000" w:themeColor="text1"/>
           <w:lang w:val="en-US"/>
         </w:rPr>
-        <w:tab/>
-      </w:r>
-      <w:r>
-        <w:rPr>
-          <w:rFonts w:ascii="Arial" w:hAnsi="Arial" w:cs="Arial"/>
-          <w:b/>
-          <w:bCs/>
-          <w:color w:val="000000" w:themeColor="text1"/>
-          <w:sz w:val="24"/>
-          <w:szCs w:val="24"/>
-        </w:rPr>
-        <w:t>Local User Application Directory</w:t>
-      </w:r>
-    </w:p>
-    <w:p>
-      <w:pPr>
-        <w:spacing w:line="360" w:lineRule="auto"/>
+      </w:pPr>
+      <w:r>
         <w:rPr>
           <w:rFonts w:ascii="Arial" w:hAnsi="Arial" w:cs="Arial"/>
           <w:color w:val="000000" w:themeColor="text1"/>
           <w:lang w:val="en-US"/>
         </w:rPr>
-      </w:pPr>
+        <w:t>C</w:t>
+      </w:r>
       <w:r>
         <w:rPr>
           <w:rFonts w:ascii="Arial" w:hAnsi="Arial" w:cs="Arial"/>
           <w:color w:val="000000" w:themeColor="text1"/>
           <w:lang w:val="en-US"/>
         </w:rPr>
-        <w:t>C</w:t>
-      </w:r>
-      <w:r>
-        <w:rPr>
-          <w:rFonts w:ascii="Arial" w:hAnsi="Arial" w:cs="Arial"/>
-          <w:color w:val="000000" w:themeColor="text1"/>
-          <w:lang w:val="en-US"/>
-        </w:rPr>
-        <w:t>ác thư mục và loại dữ liệu được lưu trữ trong thư mục dữ liệu ứng dụng cục bộ của SAP GUI trên máy tính</w:t>
-      </w:r>
-      <w:r>
-        <w:rPr>
-          <w:rFonts w:ascii="Arial" w:hAnsi="Arial" w:cs="Arial"/>
-          <w:color w:val="000000" w:themeColor="text1"/>
-          <w:lang w:val="en-US"/>
-        </w:rPr>
-        <w:t>:</w:t>
+        <w:t>ác thư mục và loại dữ liệu được lưu trữ trong thư mục dữ liệu ứng dụng cục bộ của SAP GUI trên máy tính:</w:t>
       </w:r>
     </w:p>
     <w:p>
@@ -1334,6 +1285,268 @@
           <w:color w:val="000000" w:themeColor="text1"/>
         </w:rPr>
         <w:t>Mô tả: Thư mục này lưu trữ các tệp Internet tạm thời được tải về hoặc tạo ra bởi điều khiển trình duyệt Edge (WebView2). Thư mục này chỉ được sử dụng nếu điều khiển trình duyệt thay thế được kích hoạt. có thể kích hoạt điều khiển Edge và xóa thư mục này qua các trang cài đặt tương ứng.</w:t>
+      </w:r>
+    </w:p>
+    <w:p>
+      <w:pPr>
+        <w:spacing w:line="360" w:lineRule="auto"/>
+        <w:rPr>
+          <w:rFonts w:ascii="Arial" w:hAnsi="Arial" w:cs="Arial"/>
+          <w:b/>
+          <w:bCs/>
+          <w:color w:val="000000" w:themeColor="text1"/>
+          <w:sz w:val="28"/>
+          <w:szCs w:val="28"/>
+          <w:lang w:val="en-US"/>
+        </w:rPr>
+      </w:pPr>
+      <w:r>
+        <w:rPr>
+          <w:rFonts w:ascii="Arial" w:hAnsi="Arial" w:cs="Arial"/>
+          <w:b/>
+          <w:bCs/>
+          <w:color w:val="000000" w:themeColor="text1"/>
+          <w:sz w:val="28"/>
+          <w:szCs w:val="28"/>
+          <w:lang w:val="en-US"/>
+        </w:rPr>
+        <w:t>3</w:t>
+      </w:r>
+      <w:r>
+        <w:rPr>
+          <w:rFonts w:ascii="Arial" w:hAnsi="Arial" w:cs="Arial"/>
+          <w:b/>
+          <w:bCs/>
+          <w:color w:val="000000" w:themeColor="text1"/>
+          <w:sz w:val="28"/>
+          <w:szCs w:val="28"/>
+          <w:lang w:val="en-US"/>
+        </w:rPr>
+        <w:tab/>
+      </w:r>
+      <w:r>
+        <w:rPr>
+          <w:rFonts w:ascii="Arial" w:hAnsi="Arial" w:cs="Arial"/>
+          <w:b/>
+          <w:bCs/>
+          <w:color w:val="000000" w:themeColor="text1"/>
+          <w:sz w:val="28"/>
+          <w:szCs w:val="28"/>
+          <w:lang w:val="en-US"/>
+        </w:rPr>
+        <w:t>SAP Logon ConfigurDtion</w:t>
+      </w:r>
+    </w:p>
+    <w:p>
+      <w:pPr>
+        <w:spacing w:line="360" w:lineRule="auto"/>
+        <w:rPr>
+          <w:rFonts w:ascii="Arial" w:hAnsi="Arial" w:cs="Arial"/>
+          <w:color w:val="000000" w:themeColor="text1"/>
+        </w:rPr>
+      </w:pPr>
+      <w:r>
+        <w:rPr>
+          <w:rFonts w:ascii="Arial" w:hAnsi="Arial" w:cs="Arial"/>
+          <w:color w:val="000000" w:themeColor="text1"/>
+        </w:rPr>
+        <w:t>Trước phiên bản SAP GUI cho Windows 7.40, cấu hình SAP Logon được quản lý qua các tập tin như saplogon.ini, sapmsg.ini, và saproute.ini. Tuy nhiên, từ SAP GUI 7.40 trở đi, SAP đã chuyển sang định dạng cấu hình mới gọi là SAP UI Landscape.</w:t>
+      </w:r>
+    </w:p>
+    <w:p>
+      <w:pPr>
+        <w:spacing w:line="360" w:lineRule="auto"/>
+        <w:rPr>
+          <w:rFonts w:ascii="Arial" w:hAnsi="Arial" w:cs="Arial"/>
+          <w:color w:val="000000" w:themeColor="text1"/>
+        </w:rPr>
+      </w:pPr>
+      <w:r>
+        <w:rPr>
+          <w:rFonts w:ascii="Arial" w:hAnsi="Arial" w:cs="Arial"/>
+          <w:b/>
+          <w:bCs/>
+          <w:color w:val="000000" w:themeColor="text1"/>
+        </w:rPr>
+        <w:t>Cấu hình mới</w:t>
+      </w:r>
+      <w:r>
+        <w:rPr>
+          <w:rFonts w:ascii="Arial" w:hAnsi="Arial" w:cs="Arial"/>
+          <w:color w:val="000000" w:themeColor="text1"/>
+        </w:rPr>
+        <w:t xml:space="preserve"> (SAP UI Landscape) có những điểm nổi bật sau:</w:t>
+      </w:r>
+    </w:p>
+    <w:p>
+      <w:pPr>
+        <w:numPr>
+          <w:ilvl w:val="0"/>
+          <w:numId w:val="5"/>
+        </w:numPr>
+        <w:spacing w:line="360" w:lineRule="auto"/>
+        <w:rPr>
+          <w:rFonts w:ascii="Arial" w:hAnsi="Arial" w:cs="Arial"/>
+          <w:color w:val="000000" w:themeColor="text1"/>
+        </w:rPr>
+      </w:pPr>
+      <w:r>
+        <w:rPr>
+          <w:rFonts w:ascii="Arial" w:hAnsi="Arial" w:cs="Arial"/>
+          <w:b/>
+          <w:bCs/>
+          <w:color w:val="000000" w:themeColor="text1"/>
+        </w:rPr>
+        <w:t>Ít Tập Tin Hơn</w:t>
+      </w:r>
+      <w:r>
+        <w:rPr>
+          <w:rFonts w:ascii="Arial" w:hAnsi="Arial" w:cs="Arial"/>
+          <w:color w:val="000000" w:themeColor="text1"/>
+        </w:rPr>
+        <w:t>: Các tập tin cấu hình giờ được gom lại và lưu trữ trong cùng một thư mục.</w:t>
+      </w:r>
+    </w:p>
+    <w:p>
+      <w:pPr>
+        <w:numPr>
+          <w:ilvl w:val="0"/>
+          <w:numId w:val="5"/>
+        </w:numPr>
+        <w:spacing w:line="360" w:lineRule="auto"/>
+        <w:rPr>
+          <w:rFonts w:ascii="Arial" w:hAnsi="Arial" w:cs="Arial"/>
+          <w:color w:val="000000" w:themeColor="text1"/>
+        </w:rPr>
+      </w:pPr>
+      <w:r>
+        <w:rPr>
+          <w:rFonts w:ascii="Arial" w:hAnsi="Arial" w:cs="Arial"/>
+          <w:b/>
+          <w:bCs/>
+          <w:color w:val="000000" w:themeColor="text1"/>
+        </w:rPr>
+        <w:t>Lưu Trữ Linh Hoạt</w:t>
+      </w:r>
+      <w:r>
+        <w:rPr>
+          <w:rFonts w:ascii="Arial" w:hAnsi="Arial" w:cs="Arial"/>
+          <w:color w:val="000000" w:themeColor="text1"/>
+        </w:rPr>
+        <w:t>: Tập tin cấu hình có thể lưu trữ cục bộ hoặc trên máy chủ trung tâm.</w:t>
+      </w:r>
+    </w:p>
+    <w:p>
+      <w:pPr>
+        <w:numPr>
+          <w:ilvl w:val="0"/>
+          <w:numId w:val="5"/>
+        </w:numPr>
+        <w:spacing w:line="360" w:lineRule="auto"/>
+        <w:rPr>
+          <w:rFonts w:ascii="Arial" w:hAnsi="Arial" w:cs="Arial"/>
+          <w:color w:val="000000" w:themeColor="text1"/>
+        </w:rPr>
+      </w:pPr>
+      <w:r>
+        <w:rPr>
+          <w:rFonts w:ascii="Arial" w:hAnsi="Arial" w:cs="Arial"/>
+          <w:b/>
+          <w:bCs/>
+          <w:color w:val="000000" w:themeColor="text1"/>
+        </w:rPr>
+        <w:t>Triển Khai Dễ Dàng</w:t>
+      </w:r>
+      <w:r>
+        <w:rPr>
+          <w:rFonts w:ascii="Arial" w:hAnsi="Arial" w:cs="Arial"/>
+          <w:color w:val="000000" w:themeColor="text1"/>
+        </w:rPr>
+        <w:t>: Có thể sử dụng các phương pháp “pull” hoặc “push” để cập nhật cấu hình.</w:t>
+      </w:r>
+    </w:p>
+    <w:p>
+      <w:pPr>
+        <w:numPr>
+          <w:ilvl w:val="0"/>
+          <w:numId w:val="5"/>
+        </w:numPr>
+        <w:spacing w:line="360" w:lineRule="auto"/>
+        <w:rPr>
+          <w:rFonts w:ascii="Arial" w:hAnsi="Arial" w:cs="Arial"/>
+          <w:color w:val="000000" w:themeColor="text1"/>
+        </w:rPr>
+      </w:pPr>
+      <w:r>
+        <w:rPr>
+          <w:rFonts w:ascii="Arial" w:hAnsi="Arial" w:cs="Arial"/>
+          <w:b/>
+          <w:bCs/>
+          <w:color w:val="000000" w:themeColor="text1"/>
+        </w:rPr>
+        <w:t>Tính Đồng Nhất</w:t>
+      </w:r>
+      <w:r>
+        <w:rPr>
+          <w:rFonts w:ascii="Arial" w:hAnsi="Arial" w:cs="Arial"/>
+          <w:color w:val="000000" w:themeColor="text1"/>
+        </w:rPr>
+        <w:t>: Định dạng cấu hình mới này là giống nhau cho tất cả các phiên bản SAP GUI (Windows, Java, BC).</w:t>
+      </w:r>
+    </w:p>
+    <w:p>
+      <w:pPr>
+        <w:numPr>
+          <w:ilvl w:val="0"/>
+          <w:numId w:val="5"/>
+        </w:numPr>
+        <w:spacing w:line="360" w:lineRule="auto"/>
+        <w:rPr>
+          <w:rFonts w:ascii="Arial" w:hAnsi="Arial" w:cs="Arial"/>
+          <w:color w:val="000000" w:themeColor="text1"/>
+        </w:rPr>
+      </w:pPr>
+      <w:r>
+        <w:rPr>
+          <w:rFonts w:ascii="Arial" w:hAnsi="Arial" w:cs="Arial"/>
+          <w:b/>
+          <w:bCs/>
+          <w:color w:val="000000" w:themeColor="text1"/>
+        </w:rPr>
+        <w:lastRenderedPageBreak/>
+        <w:t>Di Cư Tự Động</w:t>
+      </w:r>
+      <w:r>
+        <w:rPr>
+          <w:rFonts w:ascii="Arial" w:hAnsi="Arial" w:cs="Arial"/>
+          <w:color w:val="000000" w:themeColor="text1"/>
+        </w:rPr>
+        <w:t>: Dữ liệu kết nối từ các phiên bản cũ sẽ được tự động chuyển sang định dạng mới.</w:t>
+      </w:r>
+    </w:p>
+    <w:p>
+      <w:pPr>
+        <w:spacing w:line="360" w:lineRule="auto"/>
+        <w:rPr>
+          <w:rFonts w:ascii="Arial" w:hAnsi="Arial" w:cs="Arial"/>
+          <w:color w:val="000000" w:themeColor="text1"/>
+        </w:rPr>
+      </w:pPr>
+      <w:r>
+        <w:rPr>
+          <w:rFonts w:ascii="Arial" w:hAnsi="Arial" w:cs="Arial"/>
+          <w:b/>
+          <w:bCs/>
+          <w:color w:val="000000" w:themeColor="text1"/>
+        </w:rPr>
+        <w:t>Chuyển tiếp</w:t>
+      </w:r>
+      <w:r>
+        <w:rPr>
+          <w:rFonts w:ascii="Arial" w:hAnsi="Arial" w:cs="Arial"/>
+          <w:color w:val="000000" w:themeColor="text1"/>
+        </w:rPr>
+        <w:t>: Trong các phiên bản SAP GUI 7.40 và 7.50, bạn có thể chọn giữa cấu hình cũ và mới. Tuy nhiên, từ SAP GUI 7.60 trở đi, chỉ định dạng SAP UI Landscape mới được hỗ trợ. Định dạng cũ vẫn có thể được xử lý cho mục đích tương thích nhưng không được hỗ trợ chính thức.</w:t>
       </w:r>
     </w:p>
     <w:p>
@@ -1745,6 +1958,155 @@
     </w:lvl>
   </w:abstractNum>
   <w:abstractNum w:abstractNumId="3" w15:restartNumberingAfterBreak="0">
+    <w:nsid w:val="42CB302B"/>
+    <w:multiLevelType w:val="multilevel"/>
+    <w:tmpl w:val="5412A08C"/>
+    <w:lvl w:ilvl="0">
+      <w:start w:val="1"/>
+      <w:numFmt w:val="bullet"/>
+      <w:lvlText w:val=""/>
+      <w:lvlJc w:val="left"/>
+      <w:pPr>
+        <w:tabs>
+          <w:tab w:val="num" w:pos="720"/>
+        </w:tabs>
+        <w:ind w:left="720" w:hanging="360"/>
+      </w:pPr>
+      <w:rPr>
+        <w:rFonts w:ascii="Symbol" w:hAnsi="Symbol" w:hint="default"/>
+        <w:sz w:val="20"/>
+      </w:rPr>
+    </w:lvl>
+    <w:lvl w:ilvl="1" w:tentative="1">
+      <w:start w:val="1"/>
+      <w:numFmt w:val="bullet"/>
+      <w:lvlText w:val="o"/>
+      <w:lvlJc w:val="left"/>
+      <w:pPr>
+        <w:tabs>
+          <w:tab w:val="num" w:pos="1440"/>
+        </w:tabs>
+        <w:ind w:left="1440" w:hanging="360"/>
+      </w:pPr>
+      <w:rPr>
+        <w:rFonts w:ascii="Courier New" w:hAnsi="Courier New" w:hint="default"/>
+        <w:sz w:val="20"/>
+      </w:rPr>
+    </w:lvl>
+    <w:lvl w:ilvl="2" w:tentative="1">
+      <w:start w:val="1"/>
+      <w:numFmt w:val="bullet"/>
+      <w:lvlText w:val=""/>
+      <w:lvlJc w:val="left"/>
+      <w:pPr>
+        <w:tabs>
+          <w:tab w:val="num" w:pos="2160"/>
+        </w:tabs>
+        <w:ind w:left="2160" w:hanging="360"/>
+      </w:pPr>
+      <w:rPr>
+        <w:rFonts w:ascii="Wingdings" w:hAnsi="Wingdings" w:hint="default"/>
+        <w:sz w:val="20"/>
+      </w:rPr>
+    </w:lvl>
+    <w:lvl w:ilvl="3" w:tentative="1">
+      <w:start w:val="1"/>
+      <w:numFmt w:val="bullet"/>
+      <w:lvlText w:val=""/>
+      <w:lvlJc w:val="left"/>
+      <w:pPr>
+        <w:tabs>
+          <w:tab w:val="num" w:pos="2880"/>
+        </w:tabs>
+        <w:ind w:left="2880" w:hanging="360"/>
+      </w:pPr>
+      <w:rPr>
+        <w:rFonts w:ascii="Wingdings" w:hAnsi="Wingdings" w:hint="default"/>
+        <w:sz w:val="20"/>
+      </w:rPr>
+    </w:lvl>
+    <w:lvl w:ilvl="4" w:tentative="1">
+      <w:start w:val="1"/>
+      <w:numFmt w:val="bullet"/>
+      <w:lvlText w:val=""/>
+      <w:lvlJc w:val="left"/>
+      <w:pPr>
+        <w:tabs>
+          <w:tab w:val="num" w:pos="3600"/>
+        </w:tabs>
+        <w:ind w:left="3600" w:hanging="360"/>
+      </w:pPr>
+      <w:rPr>
+        <w:rFonts w:ascii="Wingdings" w:hAnsi="Wingdings" w:hint="default"/>
+        <w:sz w:val="20"/>
+      </w:rPr>
+    </w:lvl>
+    <w:lvl w:ilvl="5" w:tentative="1">
+      <w:start w:val="1"/>
+      <w:numFmt w:val="bullet"/>
+      <w:lvlText w:val=""/>
+      <w:lvlJc w:val="left"/>
+      <w:pPr>
+        <w:tabs>
+          <w:tab w:val="num" w:pos="4320"/>
+        </w:tabs>
+        <w:ind w:left="4320" w:hanging="360"/>
+      </w:pPr>
+      <w:rPr>
+        <w:rFonts w:ascii="Wingdings" w:hAnsi="Wingdings" w:hint="default"/>
+        <w:sz w:val="20"/>
+      </w:rPr>
+    </w:lvl>
+    <w:lvl w:ilvl="6" w:tentative="1">
+      <w:start w:val="1"/>
+      <w:numFmt w:val="bullet"/>
+      <w:lvlText w:val=""/>
+      <w:lvlJc w:val="left"/>
+      <w:pPr>
+        <w:tabs>
+          <w:tab w:val="num" w:pos="5040"/>
+        </w:tabs>
+        <w:ind w:left="5040" w:hanging="360"/>
+      </w:pPr>
+      <w:rPr>
+        <w:rFonts w:ascii="Wingdings" w:hAnsi="Wingdings" w:hint="default"/>
+        <w:sz w:val="20"/>
+      </w:rPr>
+    </w:lvl>
+    <w:lvl w:ilvl="7" w:tentative="1">
+      <w:start w:val="1"/>
+      <w:numFmt w:val="bullet"/>
+      <w:lvlText w:val=""/>
+      <w:lvlJc w:val="left"/>
+      <w:pPr>
+        <w:tabs>
+          <w:tab w:val="num" w:pos="5760"/>
+        </w:tabs>
+        <w:ind w:left="5760" w:hanging="360"/>
+      </w:pPr>
+      <w:rPr>
+        <w:rFonts w:ascii="Wingdings" w:hAnsi="Wingdings" w:hint="default"/>
+        <w:sz w:val="20"/>
+      </w:rPr>
+    </w:lvl>
+    <w:lvl w:ilvl="8" w:tentative="1">
+      <w:start w:val="1"/>
+      <w:numFmt w:val="bullet"/>
+      <w:lvlText w:val=""/>
+      <w:lvlJc w:val="left"/>
+      <w:pPr>
+        <w:tabs>
+          <w:tab w:val="num" w:pos="6480"/>
+        </w:tabs>
+        <w:ind w:left="6480" w:hanging="360"/>
+      </w:pPr>
+      <w:rPr>
+        <w:rFonts w:ascii="Wingdings" w:hAnsi="Wingdings" w:hint="default"/>
+        <w:sz w:val="20"/>
+      </w:rPr>
+    </w:lvl>
+  </w:abstractNum>
+  <w:abstractNum w:abstractNumId="4" w15:restartNumberingAfterBreak="0">
     <w:nsid w:val="60934401"/>
     <w:multiLevelType w:val="multilevel"/>
     <w:tmpl w:val="44ECA0B8"/>
@@ -1865,13 +2227,16 @@
     <w:abstractNumId w:val="0"/>
   </w:num>
   <w:num w:numId="2" w16cid:durableId="810749747">
-    <w:abstractNumId w:val="3"/>
+    <w:abstractNumId w:val="4"/>
   </w:num>
   <w:num w:numId="3" w16cid:durableId="950891627">
     <w:abstractNumId w:val="1"/>
   </w:num>
   <w:num w:numId="4" w16cid:durableId="958295283">
     <w:abstractNumId w:val="2"/>
+  </w:num>
+  <w:num w:numId="5" w16cid:durableId="1539270623">
+    <w:abstractNumId w:val="3"/>
   </w:num>
 </w:numbering>
 </file>

</xml_diff>

<commit_message>
Res - Doc - SAP GUI Admin - Using Branding
</commit_message>
<xml_diff>
--- a/04_Resources/01_Documentation/SAP GUI Administration.docx
+++ b/04_Resources/01_Documentation/SAP GUI Administration.docx
@@ -1323,8 +1323,224 @@
           <w:lang w:val="en-US"/>
         </w:rPr>
         <w:tab/>
-      </w:r>
-      <w:r>
+        <w:t>SAP Logon ConfigurDtion</w:t>
+      </w:r>
+    </w:p>
+    <w:p>
+      <w:pPr>
+        <w:spacing w:line="360" w:lineRule="auto"/>
+        <w:rPr>
+          <w:rFonts w:ascii="Arial" w:hAnsi="Arial" w:cs="Arial"/>
+          <w:color w:val="000000" w:themeColor="text1"/>
+        </w:rPr>
+      </w:pPr>
+      <w:r>
+        <w:rPr>
+          <w:rFonts w:ascii="Arial" w:hAnsi="Arial" w:cs="Arial"/>
+          <w:color w:val="000000" w:themeColor="text1"/>
+        </w:rPr>
+        <w:t>Trước phiên bản SAP GUI cho Windows 7.40, cấu hình SAP Logon được quản lý qua các tập tin như saplogon.ini, sapmsg.ini, và saproute.ini. Tuy nhiên, từ SAP GUI 7.40 trở đi, SAP đã chuyển sang định dạng cấu hình mới gọi là SAP UI Landscape.</w:t>
+      </w:r>
+    </w:p>
+    <w:p>
+      <w:pPr>
+        <w:spacing w:line="360" w:lineRule="auto"/>
+        <w:rPr>
+          <w:rFonts w:ascii="Arial" w:hAnsi="Arial" w:cs="Arial"/>
+          <w:color w:val="000000" w:themeColor="text1"/>
+        </w:rPr>
+      </w:pPr>
+      <w:r>
+        <w:rPr>
+          <w:rFonts w:ascii="Arial" w:hAnsi="Arial" w:cs="Arial"/>
+          <w:b/>
+          <w:bCs/>
+          <w:color w:val="000000" w:themeColor="text1"/>
+        </w:rPr>
+        <w:t>Cấu hình mới</w:t>
+      </w:r>
+      <w:r>
+        <w:rPr>
+          <w:rFonts w:ascii="Arial" w:hAnsi="Arial" w:cs="Arial"/>
+          <w:color w:val="000000" w:themeColor="text1"/>
+        </w:rPr>
+        <w:t xml:space="preserve"> (SAP UI Landscape) có những điểm nổi bật sau:</w:t>
+      </w:r>
+    </w:p>
+    <w:p>
+      <w:pPr>
+        <w:numPr>
+          <w:ilvl w:val="0"/>
+          <w:numId w:val="5"/>
+        </w:numPr>
+        <w:spacing w:line="360" w:lineRule="auto"/>
+        <w:rPr>
+          <w:rFonts w:ascii="Arial" w:hAnsi="Arial" w:cs="Arial"/>
+          <w:color w:val="000000" w:themeColor="text1"/>
+        </w:rPr>
+      </w:pPr>
+      <w:r>
+        <w:rPr>
+          <w:rFonts w:ascii="Arial" w:hAnsi="Arial" w:cs="Arial"/>
+          <w:b/>
+          <w:bCs/>
+          <w:color w:val="000000" w:themeColor="text1"/>
+        </w:rPr>
+        <w:t>Ít Tập Tin Hơn</w:t>
+      </w:r>
+      <w:r>
+        <w:rPr>
+          <w:rFonts w:ascii="Arial" w:hAnsi="Arial" w:cs="Arial"/>
+          <w:color w:val="000000" w:themeColor="text1"/>
+        </w:rPr>
+        <w:t>: Các tập tin cấu hình giờ được gom lại và lưu trữ trong cùng một thư mục.</w:t>
+      </w:r>
+    </w:p>
+    <w:p>
+      <w:pPr>
+        <w:numPr>
+          <w:ilvl w:val="0"/>
+          <w:numId w:val="5"/>
+        </w:numPr>
+        <w:spacing w:line="360" w:lineRule="auto"/>
+        <w:rPr>
+          <w:rFonts w:ascii="Arial" w:hAnsi="Arial" w:cs="Arial"/>
+          <w:color w:val="000000" w:themeColor="text1"/>
+        </w:rPr>
+      </w:pPr>
+      <w:r>
+        <w:rPr>
+          <w:rFonts w:ascii="Arial" w:hAnsi="Arial" w:cs="Arial"/>
+          <w:b/>
+          <w:bCs/>
+          <w:color w:val="000000" w:themeColor="text1"/>
+        </w:rPr>
+        <w:t>Lưu Trữ Linh Hoạt</w:t>
+      </w:r>
+      <w:r>
+        <w:rPr>
+          <w:rFonts w:ascii="Arial" w:hAnsi="Arial" w:cs="Arial"/>
+          <w:color w:val="000000" w:themeColor="text1"/>
+        </w:rPr>
+        <w:t>: Tập tin cấu hình có thể lưu trữ cục bộ hoặc trên máy chủ trung tâm.</w:t>
+      </w:r>
+    </w:p>
+    <w:p>
+      <w:pPr>
+        <w:numPr>
+          <w:ilvl w:val="0"/>
+          <w:numId w:val="5"/>
+        </w:numPr>
+        <w:spacing w:line="360" w:lineRule="auto"/>
+        <w:rPr>
+          <w:rFonts w:ascii="Arial" w:hAnsi="Arial" w:cs="Arial"/>
+          <w:color w:val="000000" w:themeColor="text1"/>
+        </w:rPr>
+      </w:pPr>
+      <w:r>
+        <w:rPr>
+          <w:rFonts w:ascii="Arial" w:hAnsi="Arial" w:cs="Arial"/>
+          <w:b/>
+          <w:bCs/>
+          <w:color w:val="000000" w:themeColor="text1"/>
+        </w:rPr>
+        <w:t>Triển Khai Dễ Dàng</w:t>
+      </w:r>
+      <w:r>
+        <w:rPr>
+          <w:rFonts w:ascii="Arial" w:hAnsi="Arial" w:cs="Arial"/>
+          <w:color w:val="000000" w:themeColor="text1"/>
+        </w:rPr>
+        <w:t>: Có thể sử dụng các phương pháp “pull” hoặc “push” để cập nhật cấu hình.</w:t>
+      </w:r>
+    </w:p>
+    <w:p>
+      <w:pPr>
+        <w:numPr>
+          <w:ilvl w:val="0"/>
+          <w:numId w:val="5"/>
+        </w:numPr>
+        <w:spacing w:line="360" w:lineRule="auto"/>
+        <w:rPr>
+          <w:rFonts w:ascii="Arial" w:hAnsi="Arial" w:cs="Arial"/>
+          <w:color w:val="000000" w:themeColor="text1"/>
+        </w:rPr>
+      </w:pPr>
+      <w:r>
+        <w:rPr>
+          <w:rFonts w:ascii="Arial" w:hAnsi="Arial" w:cs="Arial"/>
+          <w:b/>
+          <w:bCs/>
+          <w:color w:val="000000" w:themeColor="text1"/>
+        </w:rPr>
+        <w:t>Tính Đồng Nhất</w:t>
+      </w:r>
+      <w:r>
+        <w:rPr>
+          <w:rFonts w:ascii="Arial" w:hAnsi="Arial" w:cs="Arial"/>
+          <w:color w:val="000000" w:themeColor="text1"/>
+        </w:rPr>
+        <w:t>: Định dạng cấu hình mới này là giống nhau cho tất cả các phiên bản SAP GUI (Windows, Java, BC).</w:t>
+      </w:r>
+    </w:p>
+    <w:p>
+      <w:pPr>
+        <w:numPr>
+          <w:ilvl w:val="0"/>
+          <w:numId w:val="5"/>
+        </w:numPr>
+        <w:spacing w:line="360" w:lineRule="auto"/>
+        <w:rPr>
+          <w:rFonts w:ascii="Arial" w:hAnsi="Arial" w:cs="Arial"/>
+          <w:color w:val="000000" w:themeColor="text1"/>
+        </w:rPr>
+      </w:pPr>
+      <w:r>
+        <w:rPr>
+          <w:rFonts w:ascii="Arial" w:hAnsi="Arial" w:cs="Arial"/>
+          <w:b/>
+          <w:bCs/>
+          <w:color w:val="000000" w:themeColor="text1"/>
+        </w:rPr>
+        <w:lastRenderedPageBreak/>
+        <w:t>Di Cư Tự Động</w:t>
+      </w:r>
+      <w:r>
+        <w:rPr>
+          <w:rFonts w:ascii="Arial" w:hAnsi="Arial" w:cs="Arial"/>
+          <w:color w:val="000000" w:themeColor="text1"/>
+        </w:rPr>
+        <w:t>: Dữ liệu kết nối từ các phiên bản cũ sẽ được tự động chuyển sang định dạng mới.</w:t>
+      </w:r>
+    </w:p>
+    <w:p>
+      <w:pPr>
+        <w:spacing w:line="360" w:lineRule="auto"/>
+        <w:rPr>
+          <w:rFonts w:ascii="Arial" w:hAnsi="Arial" w:cs="Arial"/>
+          <w:color w:val="000000" w:themeColor="text1"/>
+        </w:rPr>
+      </w:pPr>
+      <w:r>
+        <w:rPr>
+          <w:rFonts w:ascii="Arial" w:hAnsi="Arial" w:cs="Arial"/>
+          <w:b/>
+          <w:bCs/>
+          <w:color w:val="000000" w:themeColor="text1"/>
+        </w:rPr>
+        <w:t>Chuyển tiếp</w:t>
+      </w:r>
+      <w:r>
+        <w:rPr>
+          <w:rFonts w:ascii="Arial" w:hAnsi="Arial" w:cs="Arial"/>
+          <w:color w:val="000000" w:themeColor="text1"/>
+        </w:rPr>
+        <w:t>: Trong các phiên bản SAP GUI 7.40 và 7.50, bạn có thể chọn giữa cấu hình cũ và mới. Tuy nhiên, từ SAP GUI 7.60 trở đi, chỉ định dạng SAP UI Landscape mới được hỗ trợ. Định dạng cũ vẫn có thể được xử lý cho mục đích tương thích nhưng không được hỗ trợ chính thức.</w:t>
+      </w:r>
+    </w:p>
+    <w:p>
+      <w:pPr>
+        <w:spacing w:line="360" w:lineRule="auto"/>
         <w:rPr>
           <w:rFonts w:ascii="Arial" w:hAnsi="Arial" w:cs="Arial"/>
           <w:b/>
@@ -1334,219 +1550,333 @@
           <w:szCs w:val="28"/>
           <w:lang w:val="en-US"/>
         </w:rPr>
-        <w:t>SAP Logon ConfigurDtion</w:t>
-      </w:r>
-    </w:p>
-    <w:p>
-      <w:pPr>
-        <w:spacing w:line="360" w:lineRule="auto"/>
-        <w:rPr>
-          <w:rFonts w:ascii="Arial" w:hAnsi="Arial" w:cs="Arial"/>
-          <w:color w:val="000000" w:themeColor="text1"/>
-        </w:rPr>
-      </w:pPr>
-      <w:r>
-        <w:rPr>
-          <w:rFonts w:ascii="Arial" w:hAnsi="Arial" w:cs="Arial"/>
-          <w:color w:val="000000" w:themeColor="text1"/>
-        </w:rPr>
-        <w:t>Trước phiên bản SAP GUI cho Windows 7.40, cấu hình SAP Logon được quản lý qua các tập tin như saplogon.ini, sapmsg.ini, và saproute.ini. Tuy nhiên, từ SAP GUI 7.40 trở đi, SAP đã chuyển sang định dạng cấu hình mới gọi là SAP UI Landscape.</w:t>
-      </w:r>
-    </w:p>
-    <w:p>
-      <w:pPr>
-        <w:spacing w:line="360" w:lineRule="auto"/>
-        <w:rPr>
-          <w:rFonts w:ascii="Arial" w:hAnsi="Arial" w:cs="Arial"/>
-          <w:color w:val="000000" w:themeColor="text1"/>
-        </w:rPr>
-      </w:pPr>
-      <w:r>
-        <w:rPr>
-          <w:rFonts w:ascii="Arial" w:hAnsi="Arial" w:cs="Arial"/>
-          <w:b/>
-          <w:bCs/>
-          <w:color w:val="000000" w:themeColor="text1"/>
-        </w:rPr>
-        <w:t>Cấu hình mới</w:t>
-      </w:r>
-      <w:r>
-        <w:rPr>
-          <w:rFonts w:ascii="Arial" w:hAnsi="Arial" w:cs="Arial"/>
-          <w:color w:val="000000" w:themeColor="text1"/>
-        </w:rPr>
-        <w:t xml:space="preserve"> (SAP UI Landscape) có những điểm nổi bật sau:</w:t>
+      </w:pPr>
+      <w:r>
+        <w:rPr>
+          <w:rFonts w:ascii="Arial" w:hAnsi="Arial" w:cs="Arial"/>
+          <w:b/>
+          <w:bCs/>
+          <w:color w:val="000000" w:themeColor="text1"/>
+          <w:sz w:val="28"/>
+          <w:szCs w:val="28"/>
+          <w:lang w:val="en-US"/>
+        </w:rPr>
+        <w:t>4</w:t>
+      </w:r>
+      <w:r>
+        <w:rPr>
+          <w:rFonts w:ascii="Arial" w:hAnsi="Arial" w:cs="Arial"/>
+          <w:b/>
+          <w:bCs/>
+          <w:color w:val="000000" w:themeColor="text1"/>
+          <w:sz w:val="28"/>
+          <w:szCs w:val="28"/>
+          <w:lang w:val="en-US"/>
+        </w:rPr>
+        <w:tab/>
+      </w:r>
+      <w:r>
+        <w:rPr>
+          <w:rFonts w:ascii="Arial" w:hAnsi="Arial" w:cs="Arial"/>
+          <w:b/>
+          <w:bCs/>
+          <w:color w:val="000000" w:themeColor="text1"/>
+          <w:sz w:val="28"/>
+          <w:szCs w:val="28"/>
+          <w:lang w:val="en-US"/>
+        </w:rPr>
+        <w:t>Using Branding</w:t>
+      </w:r>
+    </w:p>
+    <w:p>
+      <w:pPr>
+        <w:spacing w:line="360" w:lineRule="auto"/>
+        <w:rPr>
+          <w:rFonts w:ascii="Arial" w:hAnsi="Arial" w:cs="Arial"/>
+          <w:color w:val="000000" w:themeColor="text1"/>
+          <w:lang w:val="en-US"/>
+        </w:rPr>
+      </w:pPr>
+      <w:r>
+        <w:rPr>
+          <w:rFonts w:ascii="Arial" w:hAnsi="Arial" w:cs="Arial"/>
+          <w:color w:val="000000" w:themeColor="text1"/>
+        </w:rPr>
+        <w:t>Bạn có thể thêm logo công ty vào thanh tiêu đề của SAP GUI để tùy chỉnh giao diện của phần mềm theo thương hiệu công ty</w:t>
+      </w:r>
+      <w:r>
+        <w:rPr>
+          <w:rFonts w:ascii="Arial" w:hAnsi="Arial" w:cs="Arial"/>
+          <w:color w:val="000000" w:themeColor="text1"/>
+          <w:lang w:val="en-US"/>
+        </w:rPr>
+        <w:t>.</w:t>
+      </w:r>
+    </w:p>
+    <w:p>
+      <w:pPr>
+        <w:spacing w:line="360" w:lineRule="auto"/>
+        <w:rPr>
+          <w:rFonts w:ascii="Arial" w:hAnsi="Arial" w:cs="Arial"/>
+          <w:color w:val="000000" w:themeColor="text1"/>
+        </w:rPr>
+      </w:pPr>
+      <w:r>
+        <w:rPr>
+          <w:rFonts w:ascii="Arial" w:hAnsi="Arial" w:cs="Arial"/>
+          <w:color w:val="000000" w:themeColor="text1"/>
+        </w:rPr>
+        <w:t>Tính năng này không khả dụng với giao diện Classic Theme. Logo nên có chiều cao tối ưu là 27 pixel, và chiều rộng tối đa là 160 pixel. Nếu logo không vừa kích thước, nó sẽ được tự động điều chỉnh để phù hợp với chiều cao tối ưu và chiều rộng sẽ được điều chỉnh tương ứng.</w:t>
+      </w:r>
+    </w:p>
+    <w:p>
+      <w:pPr>
+        <w:spacing w:line="360" w:lineRule="auto"/>
+        <w:rPr>
+          <w:rFonts w:ascii="Arial" w:hAnsi="Arial" w:cs="Arial"/>
+          <w:color w:val="000000" w:themeColor="text1"/>
+        </w:rPr>
+      </w:pPr>
+      <w:r>
+        <w:rPr>
+          <w:rFonts w:ascii="Arial" w:hAnsi="Arial" w:cs="Arial"/>
+          <w:b/>
+          <w:bCs/>
+          <w:color w:val="000000" w:themeColor="text1"/>
+        </w:rPr>
+        <w:t>Cài đặt qua Registry:</w:t>
+      </w:r>
+      <w:r>
+        <w:rPr>
+          <w:rFonts w:ascii="Arial" w:hAnsi="Arial" w:cs="Arial"/>
+          <w:color w:val="000000" w:themeColor="text1"/>
+        </w:rPr>
+        <w:t xml:space="preserve"> Để cấu hình logo, bạn cần thêm một số khóa vào Registry của hệ thống:</w:t>
       </w:r>
     </w:p>
     <w:p>
       <w:pPr>
         <w:numPr>
           <w:ilvl w:val="0"/>
-          <w:numId w:val="5"/>
-        </w:numPr>
-        <w:spacing w:line="360" w:lineRule="auto"/>
-        <w:rPr>
-          <w:rFonts w:ascii="Arial" w:hAnsi="Arial" w:cs="Arial"/>
-          <w:color w:val="000000" w:themeColor="text1"/>
-        </w:rPr>
-      </w:pPr>
-      <w:r>
-        <w:rPr>
-          <w:rFonts w:ascii="Arial" w:hAnsi="Arial" w:cs="Arial"/>
-          <w:b/>
-          <w:bCs/>
-          <w:color w:val="000000" w:themeColor="text1"/>
-        </w:rPr>
-        <w:t>Ít Tập Tin Hơn</w:t>
-      </w:r>
-      <w:r>
-        <w:rPr>
-          <w:rFonts w:ascii="Arial" w:hAnsi="Arial" w:cs="Arial"/>
-          <w:color w:val="000000" w:themeColor="text1"/>
-        </w:rPr>
-        <w:t>: Các tập tin cấu hình giờ được gom lại và lưu trữ trong cùng một thư mục.</w:t>
+          <w:numId w:val="6"/>
+        </w:numPr>
+        <w:spacing w:line="360" w:lineRule="auto"/>
+        <w:rPr>
+          <w:rFonts w:ascii="Arial" w:hAnsi="Arial" w:cs="Arial"/>
+          <w:color w:val="000000" w:themeColor="text1"/>
+        </w:rPr>
+      </w:pPr>
+      <w:r>
+        <w:rPr>
+          <w:rFonts w:ascii="Arial" w:hAnsi="Arial" w:cs="Arial"/>
+          <w:b/>
+          <w:bCs/>
+          <w:color w:val="000000" w:themeColor="text1"/>
+        </w:rPr>
+        <w:t>Đối với hệ điều hành 64-bit:</w:t>
+      </w:r>
+    </w:p>
+    <w:p>
+      <w:pPr>
+        <w:numPr>
+          <w:ilvl w:val="1"/>
+          <w:numId w:val="6"/>
+        </w:numPr>
+        <w:spacing w:line="360" w:lineRule="auto"/>
+        <w:rPr>
+          <w:rFonts w:ascii="Arial" w:hAnsi="Arial" w:cs="Arial"/>
+          <w:color w:val="000000" w:themeColor="text1"/>
+        </w:rPr>
+      </w:pPr>
+      <w:r>
+        <w:rPr>
+          <w:rFonts w:ascii="Arial" w:hAnsi="Arial" w:cs="Arial"/>
+          <w:color w:val="000000" w:themeColor="text1"/>
+        </w:rPr>
+        <w:t>Đường dẫn Registry: HKEY_LOCAL_MACHINE\SOFTWARE\Wow6432Node\SAP\General\Appearance</w:t>
+      </w:r>
+    </w:p>
+    <w:p>
+      <w:pPr>
+        <w:numPr>
+          <w:ilvl w:val="1"/>
+          <w:numId w:val="6"/>
+        </w:numPr>
+        <w:spacing w:line="360" w:lineRule="auto"/>
+        <w:rPr>
+          <w:rFonts w:ascii="Arial" w:hAnsi="Arial" w:cs="Arial"/>
+          <w:color w:val="000000" w:themeColor="text1"/>
+        </w:rPr>
+      </w:pPr>
+      <w:r>
+        <w:rPr>
+          <w:rFonts w:ascii="Arial" w:hAnsi="Arial" w:cs="Arial"/>
+          <w:color w:val="000000" w:themeColor="text1"/>
+        </w:rPr>
+        <w:t>Thêm giá trị UseBrandingImage (REG_DWORD) = 1 để kích hoạt hiển thị logo.</w:t>
+      </w:r>
+    </w:p>
+    <w:p>
+      <w:pPr>
+        <w:numPr>
+          <w:ilvl w:val="1"/>
+          <w:numId w:val="6"/>
+        </w:numPr>
+        <w:spacing w:line="360" w:lineRule="auto"/>
+        <w:rPr>
+          <w:rFonts w:ascii="Arial" w:hAnsi="Arial" w:cs="Arial"/>
+          <w:color w:val="000000" w:themeColor="text1"/>
+        </w:rPr>
+      </w:pPr>
+      <w:r>
+        <w:rPr>
+          <w:rFonts w:ascii="Arial" w:hAnsi="Arial" w:cs="Arial"/>
+          <w:color w:val="000000" w:themeColor="text1"/>
+        </w:rPr>
+        <w:t>Thêm giá trị BrandingImage (REG_SZ) với đường dẫn đến hình ảnh logo, ví dụ: C:\PathToBranding\YourCompanyBranding.png.</w:t>
       </w:r>
     </w:p>
     <w:p>
       <w:pPr>
         <w:numPr>
           <w:ilvl w:val="0"/>
-          <w:numId w:val="5"/>
-        </w:numPr>
-        <w:spacing w:line="360" w:lineRule="auto"/>
-        <w:rPr>
-          <w:rFonts w:ascii="Arial" w:hAnsi="Arial" w:cs="Arial"/>
-          <w:color w:val="000000" w:themeColor="text1"/>
-        </w:rPr>
-      </w:pPr>
-      <w:r>
-        <w:rPr>
-          <w:rFonts w:ascii="Arial" w:hAnsi="Arial" w:cs="Arial"/>
-          <w:b/>
-          <w:bCs/>
-          <w:color w:val="000000" w:themeColor="text1"/>
-        </w:rPr>
-        <w:t>Lưu Trữ Linh Hoạt</w:t>
-      </w:r>
-      <w:r>
-        <w:rPr>
-          <w:rFonts w:ascii="Arial" w:hAnsi="Arial" w:cs="Arial"/>
-          <w:color w:val="000000" w:themeColor="text1"/>
-        </w:rPr>
-        <w:t>: Tập tin cấu hình có thể lưu trữ cục bộ hoặc trên máy chủ trung tâm.</w:t>
+          <w:numId w:val="6"/>
+        </w:numPr>
+        <w:spacing w:line="360" w:lineRule="auto"/>
+        <w:rPr>
+          <w:rFonts w:ascii="Arial" w:hAnsi="Arial" w:cs="Arial"/>
+          <w:color w:val="000000" w:themeColor="text1"/>
+        </w:rPr>
+      </w:pPr>
+      <w:r>
+        <w:rPr>
+          <w:rFonts w:ascii="Arial" w:hAnsi="Arial" w:cs="Arial"/>
+          <w:b/>
+          <w:bCs/>
+          <w:color w:val="000000" w:themeColor="text1"/>
+        </w:rPr>
+        <w:t>Đối với hệ điều hành 32-bit:</w:t>
+      </w:r>
+    </w:p>
+    <w:p>
+      <w:pPr>
+        <w:numPr>
+          <w:ilvl w:val="1"/>
+          <w:numId w:val="6"/>
+        </w:numPr>
+        <w:spacing w:line="360" w:lineRule="auto"/>
+        <w:rPr>
+          <w:rFonts w:ascii="Arial" w:hAnsi="Arial" w:cs="Arial"/>
+          <w:color w:val="000000" w:themeColor="text1"/>
+        </w:rPr>
+      </w:pPr>
+      <w:r>
+        <w:rPr>
+          <w:rFonts w:ascii="Arial" w:hAnsi="Arial" w:cs="Arial"/>
+          <w:color w:val="000000" w:themeColor="text1"/>
+        </w:rPr>
+        <w:t>Đường dẫn Registry: HKEY_LOCAL_MACHINE\SOFTWARE\SAP\General\Appearance</w:t>
+      </w:r>
+    </w:p>
+    <w:p>
+      <w:pPr>
+        <w:numPr>
+          <w:ilvl w:val="1"/>
+          <w:numId w:val="6"/>
+        </w:numPr>
+        <w:spacing w:line="360" w:lineRule="auto"/>
+        <w:rPr>
+          <w:rFonts w:ascii="Arial" w:hAnsi="Arial" w:cs="Arial"/>
+          <w:color w:val="000000" w:themeColor="text1"/>
+        </w:rPr>
+      </w:pPr>
+      <w:r>
+        <w:rPr>
+          <w:rFonts w:ascii="Arial" w:hAnsi="Arial" w:cs="Arial"/>
+          <w:color w:val="000000" w:themeColor="text1"/>
+        </w:rPr>
+        <w:t>Cấu hình tương tự như trên hệ điều hành 64-bit.</w:t>
+      </w:r>
+    </w:p>
+    <w:p>
+      <w:pPr>
+        <w:spacing w:line="360" w:lineRule="auto"/>
+        <w:rPr>
+          <w:rFonts w:ascii="Arial" w:hAnsi="Arial" w:cs="Arial"/>
+          <w:color w:val="000000" w:themeColor="text1"/>
+        </w:rPr>
+      </w:pPr>
+      <w:r>
+        <w:rPr>
+          <w:rFonts w:ascii="Arial" w:hAnsi="Arial" w:cs="Arial"/>
+          <w:b/>
+          <w:bCs/>
+          <w:color w:val="000000" w:themeColor="text1"/>
+        </w:rPr>
+        <w:t>Cho phép người dùng chỉnh sửa:</w:t>
+      </w:r>
+      <w:r>
+        <w:rPr>
+          <w:rFonts w:ascii="Arial" w:hAnsi="Arial" w:cs="Arial"/>
+          <w:color w:val="000000" w:themeColor="text1"/>
+        </w:rPr>
+        <w:t xml:space="preserve"> Nếu bạn muốn người dùng có thể tự thay đổi các cài đặt logo từ SAP GUI Options, thêm các giá trị sau vào Registry:</w:t>
       </w:r>
     </w:p>
     <w:p>
       <w:pPr>
         <w:numPr>
           <w:ilvl w:val="0"/>
-          <w:numId w:val="5"/>
-        </w:numPr>
-        <w:spacing w:line="360" w:lineRule="auto"/>
-        <w:rPr>
-          <w:rFonts w:ascii="Arial" w:hAnsi="Arial" w:cs="Arial"/>
-          <w:color w:val="000000" w:themeColor="text1"/>
-        </w:rPr>
-      </w:pPr>
-      <w:r>
-        <w:rPr>
-          <w:rFonts w:ascii="Arial" w:hAnsi="Arial" w:cs="Arial"/>
-          <w:b/>
-          <w:bCs/>
-          <w:color w:val="000000" w:themeColor="text1"/>
-        </w:rPr>
-        <w:t>Triển Khai Dễ Dàng</w:t>
-      </w:r>
-      <w:r>
-        <w:rPr>
-          <w:rFonts w:ascii="Arial" w:hAnsi="Arial" w:cs="Arial"/>
-          <w:color w:val="000000" w:themeColor="text1"/>
-        </w:rPr>
-        <w:t>: Có thể sử dụng các phương pháp “pull” hoặc “push” để cập nhật cấu hình.</w:t>
+          <w:numId w:val="7"/>
+        </w:numPr>
+        <w:spacing w:line="360" w:lineRule="auto"/>
+        <w:rPr>
+          <w:rFonts w:ascii="Arial" w:hAnsi="Arial" w:cs="Arial"/>
+          <w:color w:val="000000" w:themeColor="text1"/>
+        </w:rPr>
+      </w:pPr>
+      <w:r>
+        <w:rPr>
+          <w:rFonts w:ascii="Arial" w:hAnsi="Arial" w:cs="Arial"/>
+          <w:color w:val="000000" w:themeColor="text1"/>
+        </w:rPr>
+        <w:t>UseBrandingImage_ReadOnly (REG_DWORD) = 0</w:t>
       </w:r>
     </w:p>
     <w:p>
       <w:pPr>
         <w:numPr>
           <w:ilvl w:val="0"/>
-          <w:numId w:val="5"/>
-        </w:numPr>
-        <w:spacing w:line="360" w:lineRule="auto"/>
-        <w:rPr>
-          <w:rFonts w:ascii="Arial" w:hAnsi="Arial" w:cs="Arial"/>
-          <w:color w:val="000000" w:themeColor="text1"/>
-        </w:rPr>
-      </w:pPr>
-      <w:r>
-        <w:rPr>
-          <w:rFonts w:ascii="Arial" w:hAnsi="Arial" w:cs="Arial"/>
-          <w:b/>
-          <w:bCs/>
-          <w:color w:val="000000" w:themeColor="text1"/>
-        </w:rPr>
-        <w:t>Tính Đồng Nhất</w:t>
-      </w:r>
-      <w:r>
-        <w:rPr>
-          <w:rFonts w:ascii="Arial" w:hAnsi="Arial" w:cs="Arial"/>
-          <w:color w:val="000000" w:themeColor="text1"/>
-        </w:rPr>
-        <w:t>: Định dạng cấu hình mới này là giống nhau cho tất cả các phiên bản SAP GUI (Windows, Java, BC).</w:t>
-      </w:r>
-    </w:p>
-    <w:p>
-      <w:pPr>
-        <w:numPr>
-          <w:ilvl w:val="0"/>
-          <w:numId w:val="5"/>
-        </w:numPr>
-        <w:spacing w:line="360" w:lineRule="auto"/>
-        <w:rPr>
-          <w:rFonts w:ascii="Arial" w:hAnsi="Arial" w:cs="Arial"/>
-          <w:color w:val="000000" w:themeColor="text1"/>
-        </w:rPr>
-      </w:pPr>
-      <w:r>
-        <w:rPr>
-          <w:rFonts w:ascii="Arial" w:hAnsi="Arial" w:cs="Arial"/>
-          <w:b/>
-          <w:bCs/>
-          <w:color w:val="000000" w:themeColor="text1"/>
-        </w:rPr>
-        <w:lastRenderedPageBreak/>
-        <w:t>Di Cư Tự Động</w:t>
-      </w:r>
-      <w:r>
-        <w:rPr>
-          <w:rFonts w:ascii="Arial" w:hAnsi="Arial" w:cs="Arial"/>
-          <w:color w:val="000000" w:themeColor="text1"/>
-        </w:rPr>
-        <w:t>: Dữ liệu kết nối từ các phiên bản cũ sẽ được tự động chuyển sang định dạng mới.</w:t>
-      </w:r>
-    </w:p>
-    <w:p>
-      <w:pPr>
-        <w:spacing w:line="360" w:lineRule="auto"/>
-        <w:rPr>
-          <w:rFonts w:ascii="Arial" w:hAnsi="Arial" w:cs="Arial"/>
-          <w:color w:val="000000" w:themeColor="text1"/>
-        </w:rPr>
-      </w:pPr>
-      <w:r>
-        <w:rPr>
-          <w:rFonts w:ascii="Arial" w:hAnsi="Arial" w:cs="Arial"/>
-          <w:b/>
-          <w:bCs/>
-          <w:color w:val="000000" w:themeColor="text1"/>
-        </w:rPr>
-        <w:t>Chuyển tiếp</w:t>
-      </w:r>
-      <w:r>
-        <w:rPr>
-          <w:rFonts w:ascii="Arial" w:hAnsi="Arial" w:cs="Arial"/>
-          <w:color w:val="000000" w:themeColor="text1"/>
-        </w:rPr>
-        <w:t>: Trong các phiên bản SAP GUI 7.40 và 7.50, bạn có thể chọn giữa cấu hình cũ và mới. Tuy nhiên, từ SAP GUI 7.60 trở đi, chỉ định dạng SAP UI Landscape mới được hỗ trợ. Định dạng cũ vẫn có thể được xử lý cho mục đích tương thích nhưng không được hỗ trợ chính thức.</w:t>
+          <w:numId w:val="7"/>
+        </w:numPr>
+        <w:spacing w:line="360" w:lineRule="auto"/>
+        <w:rPr>
+          <w:rFonts w:ascii="Arial" w:hAnsi="Arial" w:cs="Arial"/>
+          <w:color w:val="000000" w:themeColor="text1"/>
+        </w:rPr>
+      </w:pPr>
+      <w:r>
+        <w:rPr>
+          <w:rFonts w:ascii="Arial" w:hAnsi="Arial" w:cs="Arial"/>
+          <w:color w:val="000000" w:themeColor="text1"/>
+        </w:rPr>
+        <w:t>BrandingImage_ReadOnly (REG_DWORD) = 0</w:t>
+      </w:r>
+    </w:p>
+    <w:p>
+      <w:pPr>
+        <w:spacing w:line="360" w:lineRule="auto"/>
+        <w:rPr>
+          <w:rFonts w:ascii="Arial" w:hAnsi="Arial" w:cs="Arial"/>
+          <w:color w:val="000000" w:themeColor="text1"/>
+        </w:rPr>
+      </w:pPr>
+      <w:r>
+        <w:rPr>
+          <w:rFonts w:ascii="Arial" w:hAnsi="Arial" w:cs="Arial"/>
+          <w:color w:val="000000" w:themeColor="text1"/>
+        </w:rPr>
+        <w:t>Sau khi khởi động lại SAP Logon, người dùng sẽ có thể chỉnh sửa cài đặt logo từ SAP GUI Options dialog. Các thay đổi của người dùng sẽ được lưu trong Registry của người dùng hiện tại và sẽ ghi đè các cài đặt mặc định hệ thống.</w:t>
       </w:r>
     </w:p>
     <w:p>
@@ -1958,6 +2288,155 @@
     </w:lvl>
   </w:abstractNum>
   <w:abstractNum w:abstractNumId="3" w15:restartNumberingAfterBreak="0">
+    <w:nsid w:val="2B865E88"/>
+    <w:multiLevelType w:val="multilevel"/>
+    <w:tmpl w:val="C324D1DA"/>
+    <w:lvl w:ilvl="0">
+      <w:start w:val="1"/>
+      <w:numFmt w:val="bullet"/>
+      <w:lvlText w:val=""/>
+      <w:lvlJc w:val="left"/>
+      <w:pPr>
+        <w:tabs>
+          <w:tab w:val="num" w:pos="720"/>
+        </w:tabs>
+        <w:ind w:left="720" w:hanging="360"/>
+      </w:pPr>
+      <w:rPr>
+        <w:rFonts w:ascii="Symbol" w:hAnsi="Symbol" w:hint="default"/>
+        <w:sz w:val="20"/>
+      </w:rPr>
+    </w:lvl>
+    <w:lvl w:ilvl="1" w:tentative="1">
+      <w:start w:val="1"/>
+      <w:numFmt w:val="bullet"/>
+      <w:lvlText w:val="o"/>
+      <w:lvlJc w:val="left"/>
+      <w:pPr>
+        <w:tabs>
+          <w:tab w:val="num" w:pos="1440"/>
+        </w:tabs>
+        <w:ind w:left="1440" w:hanging="360"/>
+      </w:pPr>
+      <w:rPr>
+        <w:rFonts w:ascii="Courier New" w:hAnsi="Courier New" w:hint="default"/>
+        <w:sz w:val="20"/>
+      </w:rPr>
+    </w:lvl>
+    <w:lvl w:ilvl="2" w:tentative="1">
+      <w:start w:val="1"/>
+      <w:numFmt w:val="bullet"/>
+      <w:lvlText w:val=""/>
+      <w:lvlJc w:val="left"/>
+      <w:pPr>
+        <w:tabs>
+          <w:tab w:val="num" w:pos="2160"/>
+        </w:tabs>
+        <w:ind w:left="2160" w:hanging="360"/>
+      </w:pPr>
+      <w:rPr>
+        <w:rFonts w:ascii="Wingdings" w:hAnsi="Wingdings" w:hint="default"/>
+        <w:sz w:val="20"/>
+      </w:rPr>
+    </w:lvl>
+    <w:lvl w:ilvl="3" w:tentative="1">
+      <w:start w:val="1"/>
+      <w:numFmt w:val="bullet"/>
+      <w:lvlText w:val=""/>
+      <w:lvlJc w:val="left"/>
+      <w:pPr>
+        <w:tabs>
+          <w:tab w:val="num" w:pos="2880"/>
+        </w:tabs>
+        <w:ind w:left="2880" w:hanging="360"/>
+      </w:pPr>
+      <w:rPr>
+        <w:rFonts w:ascii="Wingdings" w:hAnsi="Wingdings" w:hint="default"/>
+        <w:sz w:val="20"/>
+      </w:rPr>
+    </w:lvl>
+    <w:lvl w:ilvl="4" w:tentative="1">
+      <w:start w:val="1"/>
+      <w:numFmt w:val="bullet"/>
+      <w:lvlText w:val=""/>
+      <w:lvlJc w:val="left"/>
+      <w:pPr>
+        <w:tabs>
+          <w:tab w:val="num" w:pos="3600"/>
+        </w:tabs>
+        <w:ind w:left="3600" w:hanging="360"/>
+      </w:pPr>
+      <w:rPr>
+        <w:rFonts w:ascii="Wingdings" w:hAnsi="Wingdings" w:hint="default"/>
+        <w:sz w:val="20"/>
+      </w:rPr>
+    </w:lvl>
+    <w:lvl w:ilvl="5" w:tentative="1">
+      <w:start w:val="1"/>
+      <w:numFmt w:val="bullet"/>
+      <w:lvlText w:val=""/>
+      <w:lvlJc w:val="left"/>
+      <w:pPr>
+        <w:tabs>
+          <w:tab w:val="num" w:pos="4320"/>
+        </w:tabs>
+        <w:ind w:left="4320" w:hanging="360"/>
+      </w:pPr>
+      <w:rPr>
+        <w:rFonts w:ascii="Wingdings" w:hAnsi="Wingdings" w:hint="default"/>
+        <w:sz w:val="20"/>
+      </w:rPr>
+    </w:lvl>
+    <w:lvl w:ilvl="6" w:tentative="1">
+      <w:start w:val="1"/>
+      <w:numFmt w:val="bullet"/>
+      <w:lvlText w:val=""/>
+      <w:lvlJc w:val="left"/>
+      <w:pPr>
+        <w:tabs>
+          <w:tab w:val="num" w:pos="5040"/>
+        </w:tabs>
+        <w:ind w:left="5040" w:hanging="360"/>
+      </w:pPr>
+      <w:rPr>
+        <w:rFonts w:ascii="Wingdings" w:hAnsi="Wingdings" w:hint="default"/>
+        <w:sz w:val="20"/>
+      </w:rPr>
+    </w:lvl>
+    <w:lvl w:ilvl="7" w:tentative="1">
+      <w:start w:val="1"/>
+      <w:numFmt w:val="bullet"/>
+      <w:lvlText w:val=""/>
+      <w:lvlJc w:val="left"/>
+      <w:pPr>
+        <w:tabs>
+          <w:tab w:val="num" w:pos="5760"/>
+        </w:tabs>
+        <w:ind w:left="5760" w:hanging="360"/>
+      </w:pPr>
+      <w:rPr>
+        <w:rFonts w:ascii="Wingdings" w:hAnsi="Wingdings" w:hint="default"/>
+        <w:sz w:val="20"/>
+      </w:rPr>
+    </w:lvl>
+    <w:lvl w:ilvl="8" w:tentative="1">
+      <w:start w:val="1"/>
+      <w:numFmt w:val="bullet"/>
+      <w:lvlText w:val=""/>
+      <w:lvlJc w:val="left"/>
+      <w:pPr>
+        <w:tabs>
+          <w:tab w:val="num" w:pos="6480"/>
+        </w:tabs>
+        <w:ind w:left="6480" w:hanging="360"/>
+      </w:pPr>
+      <w:rPr>
+        <w:rFonts w:ascii="Wingdings" w:hAnsi="Wingdings" w:hint="default"/>
+        <w:sz w:val="20"/>
+      </w:rPr>
+    </w:lvl>
+  </w:abstractNum>
+  <w:abstractNum w:abstractNumId="4" w15:restartNumberingAfterBreak="0">
     <w:nsid w:val="42CB302B"/>
     <w:multiLevelType w:val="multilevel"/>
     <w:tmpl w:val="5412A08C"/>
@@ -2106,7 +2585,124 @@
       </w:rPr>
     </w:lvl>
   </w:abstractNum>
-  <w:abstractNum w:abstractNumId="4" w15:restartNumberingAfterBreak="0">
+  <w:abstractNum w:abstractNumId="5" w15:restartNumberingAfterBreak="0">
+    <w:nsid w:val="582D013C"/>
+    <w:multiLevelType w:val="multilevel"/>
+    <w:tmpl w:val="0C56BF5C"/>
+    <w:lvl w:ilvl="0">
+      <w:start w:val="1"/>
+      <w:numFmt w:val="decimal"/>
+      <w:lvlText w:val="%1."/>
+      <w:lvlJc w:val="left"/>
+      <w:pPr>
+        <w:tabs>
+          <w:tab w:val="num" w:pos="720"/>
+        </w:tabs>
+        <w:ind w:left="720" w:hanging="360"/>
+      </w:pPr>
+    </w:lvl>
+    <w:lvl w:ilvl="1">
+      <w:start w:val="1"/>
+      <w:numFmt w:val="bullet"/>
+      <w:lvlText w:val="o"/>
+      <w:lvlJc w:val="left"/>
+      <w:pPr>
+        <w:tabs>
+          <w:tab w:val="num" w:pos="1440"/>
+        </w:tabs>
+        <w:ind w:left="1440" w:hanging="360"/>
+      </w:pPr>
+      <w:rPr>
+        <w:rFonts w:ascii="Courier New" w:hAnsi="Courier New" w:hint="default"/>
+        <w:sz w:val="20"/>
+      </w:rPr>
+    </w:lvl>
+    <w:lvl w:ilvl="2" w:tentative="1">
+      <w:start w:val="1"/>
+      <w:numFmt w:val="decimal"/>
+      <w:lvlText w:val="%3."/>
+      <w:lvlJc w:val="left"/>
+      <w:pPr>
+        <w:tabs>
+          <w:tab w:val="num" w:pos="2160"/>
+        </w:tabs>
+        <w:ind w:left="2160" w:hanging="360"/>
+      </w:pPr>
+    </w:lvl>
+    <w:lvl w:ilvl="3" w:tentative="1">
+      <w:start w:val="1"/>
+      <w:numFmt w:val="decimal"/>
+      <w:lvlText w:val="%4."/>
+      <w:lvlJc w:val="left"/>
+      <w:pPr>
+        <w:tabs>
+          <w:tab w:val="num" w:pos="2880"/>
+        </w:tabs>
+        <w:ind w:left="2880" w:hanging="360"/>
+      </w:pPr>
+    </w:lvl>
+    <w:lvl w:ilvl="4" w:tentative="1">
+      <w:start w:val="1"/>
+      <w:numFmt w:val="decimal"/>
+      <w:lvlText w:val="%5."/>
+      <w:lvlJc w:val="left"/>
+      <w:pPr>
+        <w:tabs>
+          <w:tab w:val="num" w:pos="3600"/>
+        </w:tabs>
+        <w:ind w:left="3600" w:hanging="360"/>
+      </w:pPr>
+    </w:lvl>
+    <w:lvl w:ilvl="5" w:tentative="1">
+      <w:start w:val="1"/>
+      <w:numFmt w:val="decimal"/>
+      <w:lvlText w:val="%6."/>
+      <w:lvlJc w:val="left"/>
+      <w:pPr>
+        <w:tabs>
+          <w:tab w:val="num" w:pos="4320"/>
+        </w:tabs>
+        <w:ind w:left="4320" w:hanging="360"/>
+      </w:pPr>
+    </w:lvl>
+    <w:lvl w:ilvl="6" w:tentative="1">
+      <w:start w:val="1"/>
+      <w:numFmt w:val="decimal"/>
+      <w:lvlText w:val="%7."/>
+      <w:lvlJc w:val="left"/>
+      <w:pPr>
+        <w:tabs>
+          <w:tab w:val="num" w:pos="5040"/>
+        </w:tabs>
+        <w:ind w:left="5040" w:hanging="360"/>
+      </w:pPr>
+    </w:lvl>
+    <w:lvl w:ilvl="7" w:tentative="1">
+      <w:start w:val="1"/>
+      <w:numFmt w:val="decimal"/>
+      <w:lvlText w:val="%8."/>
+      <w:lvlJc w:val="left"/>
+      <w:pPr>
+        <w:tabs>
+          <w:tab w:val="num" w:pos="5760"/>
+        </w:tabs>
+        <w:ind w:left="5760" w:hanging="360"/>
+      </w:pPr>
+    </w:lvl>
+    <w:lvl w:ilvl="8" w:tentative="1">
+      <w:start w:val="1"/>
+      <w:numFmt w:val="decimal"/>
+      <w:lvlText w:val="%9."/>
+      <w:lvlJc w:val="left"/>
+      <w:pPr>
+        <w:tabs>
+          <w:tab w:val="num" w:pos="6480"/>
+        </w:tabs>
+        <w:ind w:left="6480" w:hanging="360"/>
+      </w:pPr>
+    </w:lvl>
+  </w:abstractNum>
+  <w:abstractNum w:abstractNumId="6" w15:restartNumberingAfterBreak="0">
     <w:nsid w:val="60934401"/>
     <w:multiLevelType w:val="multilevel"/>
     <w:tmpl w:val="44ECA0B8"/>
@@ -2227,7 +2823,7 @@
     <w:abstractNumId w:val="0"/>
   </w:num>
   <w:num w:numId="2" w16cid:durableId="810749747">
-    <w:abstractNumId w:val="4"/>
+    <w:abstractNumId w:val="6"/>
   </w:num>
   <w:num w:numId="3" w16cid:durableId="950891627">
     <w:abstractNumId w:val="1"/>
@@ -2236,6 +2832,12 @@
     <w:abstractNumId w:val="2"/>
   </w:num>
   <w:num w:numId="5" w16cid:durableId="1539270623">
+    <w:abstractNumId w:val="4"/>
+  </w:num>
+  <w:num w:numId="6" w16cid:durableId="1784883216">
+    <w:abstractNumId w:val="5"/>
+  </w:num>
+  <w:num w:numId="7" w16cid:durableId="744184360">
     <w:abstractNumId w:val="3"/>
   </w:num>
 </w:numbering>

</xml_diff>